<commit_message>
Preguntas frecuentes y pruebas de usuario
</commit_message>
<xml_diff>
--- a/documentacion.docx
+++ b/documentacion.docx
@@ -1,6 +1,6 @@
 
 <file path=word/document.xml><?xml version="1.0" encoding="utf-8"?>
-<w:document xmlns:wpc="http://schemas.microsoft.com/office/word/2010/wordprocessingCanvas" xmlns:cx="http://schemas.microsoft.com/office/drawing/2014/chartex" xmlns:cx1="http://schemas.microsoft.com/office/drawing/2015/9/8/chartex" xmlns:cx2="http://schemas.microsoft.com/office/drawing/2015/10/21/chartex" xmlns:cx3="http://schemas.microsoft.com/office/drawing/2016/5/9/chartex" xmlns:cx4="http://schemas.microsoft.com/office/drawing/2016/5/10/chartex" xmlns:cx5="http://schemas.microsoft.com/office/drawing/2016/5/11/chartex" xmlns:cx6="http://schemas.microsoft.com/office/drawing/2016/5/12/chartex" xmlns:cx7="http://schemas.microsoft.com/office/drawing/2016/5/13/chartex" xmlns:cx8="http://schemas.microsoft.com/office/drawing/2016/5/14/chartex" xmlns:mc="http://schemas.openxmlformats.org/markup-compatibility/2006" xmlns:aink="http://schemas.microsoft.com/office/drawing/2016/ink" xmlns:am3d="http://schemas.microsoft.com/office/drawing/2017/model3d" xmlns:o="urn:schemas-microsoft-com:office:office" xmlns:oel="http://schemas.microsoft.com/office/2019/extlst" xmlns:r="http://schemas.openxmlformats.org/officeDocument/2006/relationships" xmlns:m="http://schemas.openxmlformats.org/officeDocument/2006/math" xmlns:v="urn:schemas-microsoft-com:vml" xmlns:wp14="http://schemas.microsoft.com/office/word/2010/wordprocessingDrawing" xmlns:wp="http://schemas.openxmlformats.org/drawingml/2006/wordprocessingDrawing" xmlns:w10="urn:schemas-microsoft-com:office:word" xmlns:w="http://schemas.openxmlformats.org/wordprocessingml/2006/main" xmlns:w14="http://schemas.microsoft.com/office/word/2010/wordml" xmlns:w15="http://schemas.microsoft.com/office/word/2012/wordml" xmlns:w16cex="http://schemas.microsoft.com/office/word/2018/wordml/cex" xmlns:w16cid="http://schemas.microsoft.com/office/word/2016/wordml/cid" xmlns:w16="http://schemas.microsoft.com/office/word/2018/wordml" xmlns:w16du="http://schemas.microsoft.com/office/word/2023/wordml/word16du" xmlns:w16sdtdh="http://schemas.microsoft.com/office/word/2020/wordml/sdtdatahash" xmlns:w16se="http://schemas.microsoft.com/office/word/2015/wordml/symex" xmlns:wpg="http://schemas.microsoft.com/office/word/2010/wordprocessingGroup" xmlns:wpi="http://schemas.microsoft.com/office/word/2010/wordprocessingInk" xmlns:wne="http://schemas.microsoft.com/office/word/2006/wordml" xmlns:wps="http://schemas.microsoft.com/office/word/2010/wordprocessingShape" mc:Ignorable="w14 w15 w16se w16cid w16 w16cex w16sdtdh w16du wp14">
+<w:document xmlns:wpc="http://schemas.microsoft.com/office/word/2010/wordprocessingCanvas" xmlns:cx="http://schemas.microsoft.com/office/drawing/2014/chartex" xmlns:cx1="http://schemas.microsoft.com/office/drawing/2015/9/8/chartex" xmlns:cx2="http://schemas.microsoft.com/office/drawing/2015/10/21/chartex" xmlns:cx3="http://schemas.microsoft.com/office/drawing/2016/5/9/chartex" xmlns:cx4="http://schemas.microsoft.com/office/drawing/2016/5/10/chartex" xmlns:cx5="http://schemas.microsoft.com/office/drawing/2016/5/11/chartex" xmlns:cx6="http://schemas.microsoft.com/office/drawing/2016/5/12/chartex" xmlns:cx7="http://schemas.microsoft.com/office/drawing/2016/5/13/chartex" xmlns:cx8="http://schemas.microsoft.com/office/drawing/2016/5/14/chartex" xmlns:mc="http://schemas.openxmlformats.org/markup-compatibility/2006" xmlns:aink="http://schemas.microsoft.com/office/drawing/2016/ink" xmlns:am3d="http://schemas.microsoft.com/office/drawing/2017/model3d" xmlns:o="urn:schemas-microsoft-com:office:office" xmlns:oel="http://schemas.microsoft.com/office/2019/extlst" xmlns:r="http://schemas.openxmlformats.org/officeDocument/2006/relationships" xmlns:m="http://schemas.openxmlformats.org/officeDocument/2006/math" xmlns:v="urn:schemas-microsoft-com:vml" xmlns:wp14="http://schemas.microsoft.com/office/word/2010/wordprocessingDrawing" xmlns:wp="http://schemas.openxmlformats.org/drawingml/2006/wordprocessingDrawing" xmlns:w10="urn:schemas-microsoft-com:office:word" xmlns:w="http://schemas.openxmlformats.org/wordprocessingml/2006/main" xmlns:w14="http://schemas.microsoft.com/office/word/2010/wordml" xmlns:w15="http://schemas.microsoft.com/office/word/2012/wordml" xmlns:w16cex="http://schemas.microsoft.com/office/word/2018/wordml/cex" xmlns:w16cid="http://schemas.microsoft.com/office/word/2016/wordml/cid" xmlns:w16="http://schemas.microsoft.com/office/word/2018/wordml" xmlns:w16sdtdh="http://schemas.microsoft.com/office/word/2020/wordml/sdtdatahash" xmlns:w16se="http://schemas.microsoft.com/office/word/2015/wordml/symex" xmlns:wpg="http://schemas.microsoft.com/office/word/2010/wordprocessingGroup" xmlns:wpi="http://schemas.microsoft.com/office/word/2010/wordprocessingInk" xmlns:wne="http://schemas.microsoft.com/office/word/2006/wordml" xmlns:wps="http://schemas.microsoft.com/office/word/2010/wordprocessingShape" mc:Ignorable="w14 w15 w16se w16cid w16 w16cex w16sdtdh wp14">
   <w:body>
     <w:p>
       <w:pPr>
@@ -8433,21 +8433,7 @@
         <w:rPr>
           <w:lang w:val="es-ES" w:eastAsia="es-ES"/>
         </w:rPr>
-        <w:t xml:space="preserve"> Además, podrás regalar fuerza a tus contactos (</w:t>
-      </w:r>
-      <w:proofErr w:type="spellStart"/>
-      <w:r>
-        <w:rPr>
-          <w:lang w:val="es-ES" w:eastAsia="es-ES"/>
-        </w:rPr>
-        <w:t>nakamas</w:t>
-      </w:r>
-      <w:proofErr w:type="spellEnd"/>
-      <w:r>
-        <w:rPr>
-          <w:lang w:val="es-ES" w:eastAsia="es-ES"/>
-        </w:rPr>
-        <w:t>), creando contenido pensado para ellos.</w:t>
+        <w:t xml:space="preserve"> Además, podrás regalar fuerza a tus contactos (nakamas), creando contenido pensado para ellos.</w:t>
       </w:r>
     </w:p>
     <w:p>
@@ -8461,21 +8447,7 @@
         <w:rPr>
           <w:lang w:val="es-ES" w:eastAsia="es-ES"/>
         </w:rPr>
-        <w:t xml:space="preserve">Los </w:t>
-      </w:r>
-      <w:proofErr w:type="spellStart"/>
-      <w:r>
-        <w:rPr>
-          <w:lang w:val="es-ES" w:eastAsia="es-ES"/>
-        </w:rPr>
-        <w:t>chiks</w:t>
-      </w:r>
-      <w:proofErr w:type="spellEnd"/>
-      <w:r>
-        <w:rPr>
-          <w:lang w:val="es-ES" w:eastAsia="es-ES"/>
-        </w:rPr>
-        <w:t xml:space="preserve"> (nombre que le hemos puesto a dicho contenido), se componen de imágenes y textos con gran carga emotiva para el usuario, que en conjunto ofrecen un impulso en una determinada dirección.</w:t>
+        <w:t>Los chiks (nombre que le hemos puesto a dicho contenido), se componen de imágenes y textos con gran carga emotiva para el usuario, que en conjunto ofrecen un impulso en una determinada dirección.</w:t>
       </w:r>
     </w:p>
     <w:p>
@@ -8496,21 +8468,7 @@
         <w:rPr>
           <w:lang w:val="es-ES" w:eastAsia="es-ES"/>
         </w:rPr>
-        <w:t xml:space="preserve">A diferencia de otras redes sociales, que se nutren de tu atención, drenando tu energía y consumiéndote entre caminos sinuosos, Chikara te proporciona foco, dirección e impulso. Puedes pasar el tiempo que quieras en </w:t>
-      </w:r>
-      <w:proofErr w:type="spellStart"/>
-      <w:r>
-        <w:rPr>
-          <w:lang w:val="es-ES" w:eastAsia="es-ES"/>
-        </w:rPr>
-        <w:t>chikara</w:t>
-      </w:r>
-      <w:proofErr w:type="spellEnd"/>
-      <w:r>
-        <w:rPr>
-          <w:lang w:val="es-ES" w:eastAsia="es-ES"/>
-        </w:rPr>
-        <w:t>, pero ese tiempo se traducirá en motivación</w:t>
+        <w:t>A diferencia de otras redes sociales, que se nutren de tu atención, drenando tu energía y consumiéndote entre caminos sinuosos, Chikara te proporciona foco, dirección e impulso. Puedes pasar el tiempo que quieras en chikara, pero ese tiempo se traducirá en motivación</w:t>
       </w:r>
       <w:r>
         <w:rPr>
@@ -8868,19 +8826,8 @@
           <w:color w:val="1F497D" w:themeColor="text2"/>
           <w:lang w:val="es-ES" w:eastAsia="es-ES"/>
         </w:rPr>
-        <w:t>Front-</w:t>
-      </w:r>
-      <w:proofErr w:type="spellStart"/>
-      <w:r>
-        <w:rPr>
-          <w:b/>
-          <w:bCs/>
-          <w:color w:val="1F497D" w:themeColor="text2"/>
-          <w:lang w:val="es-ES" w:eastAsia="es-ES"/>
-        </w:rPr>
-        <w:t>end</w:t>
-      </w:r>
-      <w:proofErr w:type="spellEnd"/>
+        <w:t>Front-end</w:t>
+      </w:r>
       <w:r>
         <w:rPr>
           <w:lang w:val="es-ES" w:eastAsia="es-ES"/>
@@ -8932,21 +8879,7 @@
         <w:rPr>
           <w:lang w:val="es-ES" w:eastAsia="es-ES"/>
         </w:rPr>
-        <w:t xml:space="preserve"> operaciones y lógicas que realiza en sistema desarrollado entre la base de datos y el </w:t>
-      </w:r>
-      <w:proofErr w:type="spellStart"/>
-      <w:r>
-        <w:rPr>
-          <w:lang w:val="es-ES" w:eastAsia="es-ES"/>
-        </w:rPr>
-        <w:t>front-end</w:t>
-      </w:r>
-      <w:proofErr w:type="spellEnd"/>
-      <w:r>
-        <w:rPr>
-          <w:lang w:val="es-ES" w:eastAsia="es-ES"/>
-        </w:rPr>
-        <w:t>.</w:t>
+        <w:t xml:space="preserve"> operaciones y lógicas que realiza en sistema desarrollado entre la base de datos y el front-end.</w:t>
       </w:r>
     </w:p>
     <w:p>
@@ -8968,19 +8901,8 @@
           <w:color w:val="1F497D" w:themeColor="text2"/>
           <w:lang w:val="es-ES" w:eastAsia="es-ES"/>
         </w:rPr>
-        <w:t xml:space="preserve">API </w:t>
-      </w:r>
-      <w:proofErr w:type="spellStart"/>
-      <w:r>
-        <w:rPr>
-          <w:b/>
-          <w:bCs/>
-          <w:color w:val="1F497D" w:themeColor="text2"/>
-          <w:lang w:val="es-ES" w:eastAsia="es-ES"/>
-        </w:rPr>
-        <w:t>Rest</w:t>
-      </w:r>
-      <w:proofErr w:type="spellEnd"/>
+        <w:t>API Rest</w:t>
+      </w:r>
       <w:r>
         <w:rPr>
           <w:b/>
@@ -9146,7 +9068,6 @@
           <w:lang w:val="es-ES" w:eastAsia="es-ES"/>
         </w:rPr>
       </w:pPr>
-      <w:proofErr w:type="spellStart"/>
       <w:r>
         <w:rPr>
           <w:b/>
@@ -9154,17 +9075,7 @@
           <w:color w:val="1F497D" w:themeColor="text2"/>
           <w:lang w:val="es-ES" w:eastAsia="es-ES"/>
         </w:rPr>
-        <w:t>Nakama</w:t>
-      </w:r>
-      <w:proofErr w:type="spellEnd"/>
-      <w:r>
-        <w:rPr>
-          <w:b/>
-          <w:bCs/>
-          <w:color w:val="1F497D" w:themeColor="text2"/>
-          <w:lang w:val="es-ES" w:eastAsia="es-ES"/>
-        </w:rPr>
-        <w:t>:</w:t>
+        <w:t>Nakama:</w:t>
       </w:r>
       <w:r>
         <w:rPr>
@@ -9233,7 +9144,6 @@
           <w:lang w:val="es-ES" w:eastAsia="es-ES"/>
         </w:rPr>
       </w:pPr>
-      <w:proofErr w:type="spellStart"/>
       <w:r>
         <w:rPr>
           <w:b/>
@@ -9241,9 +9151,8 @@
           <w:color w:val="1F497D" w:themeColor="text2"/>
           <w:lang w:val="es-ES" w:eastAsia="es-ES"/>
         </w:rPr>
-        <w:t>Chik</w:t>
-      </w:r>
-      <w:proofErr w:type="spellEnd"/>
+        <w:t>Chik:</w:t>
+      </w:r>
       <w:r>
         <w:rPr>
           <w:b/>
@@ -9251,36 +9160,13 @@
           <w:color w:val="1F497D" w:themeColor="text2"/>
           <w:lang w:val="es-ES" w:eastAsia="es-ES"/>
         </w:rPr>
-        <w:t>:</w:t>
-      </w:r>
-      <w:r>
-        <w:rPr>
-          <w:b/>
-          <w:bCs/>
-          <w:color w:val="1F497D" w:themeColor="text2"/>
-          <w:lang w:val="es-ES" w:eastAsia="es-ES"/>
-        </w:rPr>
         <w:t xml:space="preserve"> </w:t>
       </w:r>
       <w:r>
         <w:rPr>
           <w:lang w:val="es-ES" w:eastAsia="es-ES"/>
         </w:rPr>
-        <w:t xml:space="preserve">Adaptación del término </w:t>
-      </w:r>
-      <w:proofErr w:type="spellStart"/>
-      <w:r>
-        <w:rPr>
-          <w:lang w:val="es-ES" w:eastAsia="es-ES"/>
-        </w:rPr>
-        <w:t>chikara</w:t>
-      </w:r>
-      <w:proofErr w:type="spellEnd"/>
-      <w:r>
-        <w:rPr>
-          <w:lang w:val="es-ES" w:eastAsia="es-ES"/>
-        </w:rPr>
-        <w:t xml:space="preserve"> que será utilizado para referirse a cada uno de los bloques de contenido que los usuarios crean a modo de motivación. Estará compuesto de uno o varios elementos. Pueden ser de texto o imágenes.</w:t>
+        <w:t>Adaptación del término chikara que será utilizado para referirse a cada uno de los bloques de contenido que los usuarios crean a modo de motivación. Estará compuesto de uno o varios elementos. Pueden ser de texto o imágenes.</w:t>
       </w:r>
     </w:p>
     <w:p>
@@ -9297,7 +9183,6 @@
           <w:lang w:val="es-ES" w:eastAsia="es-ES"/>
         </w:rPr>
       </w:pPr>
-      <w:proofErr w:type="spellStart"/>
       <w:r>
         <w:rPr>
           <w:b/>
@@ -9305,9 +9190,8 @@
           <w:color w:val="1F497D" w:themeColor="text2"/>
           <w:lang w:val="es-ES" w:eastAsia="es-ES"/>
         </w:rPr>
-        <w:t>Chiks</w:t>
-      </w:r>
-      <w:proofErr w:type="spellEnd"/>
+        <w:t>Chiks:</w:t>
+      </w:r>
       <w:r>
         <w:rPr>
           <w:b/>
@@ -9315,36 +9199,13 @@
           <w:color w:val="1F497D" w:themeColor="text2"/>
           <w:lang w:val="es-ES" w:eastAsia="es-ES"/>
         </w:rPr>
-        <w:t>:</w:t>
-      </w:r>
-      <w:r>
-        <w:rPr>
-          <w:b/>
-          <w:bCs/>
-          <w:color w:val="1F497D" w:themeColor="text2"/>
-          <w:lang w:val="es-ES" w:eastAsia="es-ES"/>
-        </w:rPr>
         <w:t xml:space="preserve"> </w:t>
       </w:r>
       <w:r>
         <w:rPr>
           <w:lang w:val="es-ES" w:eastAsia="es-ES"/>
         </w:rPr>
-        <w:t xml:space="preserve">Plural de </w:t>
-      </w:r>
-      <w:proofErr w:type="spellStart"/>
-      <w:r>
-        <w:rPr>
-          <w:lang w:val="es-ES" w:eastAsia="es-ES"/>
-        </w:rPr>
-        <w:t>chik</w:t>
-      </w:r>
-      <w:proofErr w:type="spellEnd"/>
-      <w:r>
-        <w:rPr>
-          <w:lang w:val="es-ES" w:eastAsia="es-ES"/>
-        </w:rPr>
-        <w:t>. Se refiere al conjunto de estos</w:t>
+        <w:t>Plural de chik. Se refiere al conjunto de estos</w:t>
       </w:r>
       <w:r>
         <w:rPr>
@@ -9551,14 +9412,9 @@
       </w:pPr>
       <w:bookmarkStart w:id="6" w:name="_Toc155542494"/>
       <w:r>
-        <w:t xml:space="preserve">Chikara y los </w:t>
-      </w:r>
-      <w:proofErr w:type="spellStart"/>
-      <w:r>
-        <w:t>chik</w:t>
+        <w:t>Chikara y los chik</w:t>
       </w:r>
       <w:bookmarkEnd w:id="6"/>
-      <w:proofErr w:type="spellEnd"/>
       <w:r>
         <w:t>.</w:t>
       </w:r>
@@ -10117,21 +9973,7 @@
         <w:rPr>
           <w:lang w:val="es-ES" w:eastAsia="es-ES"/>
         </w:rPr>
-        <w:t xml:space="preserve">Sistema de </w:t>
-      </w:r>
-      <w:proofErr w:type="spellStart"/>
-      <w:r>
-        <w:rPr>
-          <w:lang w:val="es-ES" w:eastAsia="es-ES"/>
-        </w:rPr>
-        <w:t>login</w:t>
-      </w:r>
-      <w:proofErr w:type="spellEnd"/>
-      <w:r>
-        <w:rPr>
-          <w:lang w:val="es-ES" w:eastAsia="es-ES"/>
-        </w:rPr>
-        <w:t xml:space="preserve"> </w:t>
+        <w:t xml:space="preserve">Sistema de login </w:t>
       </w:r>
       <w:r>
         <w:rPr>
@@ -10197,21 +10039,7 @@
         <w:rPr>
           <w:lang w:val="es-ES" w:eastAsia="es-ES"/>
         </w:rPr>
-        <w:t xml:space="preserve">Visualización de tus </w:t>
-      </w:r>
-      <w:proofErr w:type="spellStart"/>
-      <w:r>
-        <w:rPr>
-          <w:lang w:val="es-ES" w:eastAsia="es-ES"/>
-        </w:rPr>
-        <w:t>chiks</w:t>
-      </w:r>
-      <w:proofErr w:type="spellEnd"/>
-      <w:r>
-        <w:rPr>
-          <w:lang w:val="es-ES" w:eastAsia="es-ES"/>
-        </w:rPr>
-        <w:t xml:space="preserve"> </w:t>
+        <w:t xml:space="preserve">Visualización de tus chiks </w:t>
       </w:r>
       <w:r>
         <w:rPr>
@@ -10244,21 +10072,7 @@
         <w:rPr>
           <w:lang w:val="es-ES" w:eastAsia="es-ES"/>
         </w:rPr>
-        <w:t xml:space="preserve">Buscador de </w:t>
-      </w:r>
-      <w:proofErr w:type="spellStart"/>
-      <w:r>
-        <w:rPr>
-          <w:lang w:val="es-ES" w:eastAsia="es-ES"/>
-        </w:rPr>
-        <w:t>chiks</w:t>
-      </w:r>
-      <w:proofErr w:type="spellEnd"/>
-      <w:r>
-        <w:rPr>
-          <w:lang w:val="es-ES" w:eastAsia="es-ES"/>
-        </w:rPr>
-        <w:t xml:space="preserve"> </w:t>
+        <w:t xml:space="preserve">Buscador de chiks </w:t>
       </w:r>
       <w:r>
         <w:rPr>
@@ -10291,21 +10105,7 @@
         <w:rPr>
           <w:lang w:val="es-ES" w:eastAsia="es-ES"/>
         </w:rPr>
-        <w:t xml:space="preserve">Añadir nuevo </w:t>
-      </w:r>
-      <w:proofErr w:type="spellStart"/>
-      <w:r>
-        <w:rPr>
-          <w:lang w:val="es-ES" w:eastAsia="es-ES"/>
-        </w:rPr>
-        <w:t>chik</w:t>
-      </w:r>
-      <w:proofErr w:type="spellEnd"/>
-      <w:r>
-        <w:rPr>
-          <w:lang w:val="es-ES" w:eastAsia="es-ES"/>
-        </w:rPr>
-        <w:t xml:space="preserve"> </w:t>
+        <w:t xml:space="preserve">Añadir nuevo chik </w:t>
       </w:r>
       <w:r>
         <w:rPr>
@@ -10338,21 +10138,7 @@
         <w:rPr>
           <w:lang w:val="es-ES" w:eastAsia="es-ES"/>
         </w:rPr>
-        <w:t xml:space="preserve">Eliminar y modificar </w:t>
-      </w:r>
-      <w:proofErr w:type="spellStart"/>
-      <w:r>
-        <w:rPr>
-          <w:lang w:val="es-ES" w:eastAsia="es-ES"/>
-        </w:rPr>
-        <w:t>chiks</w:t>
-      </w:r>
-      <w:proofErr w:type="spellEnd"/>
-      <w:r>
-        <w:rPr>
-          <w:lang w:val="es-ES" w:eastAsia="es-ES"/>
-        </w:rPr>
-        <w:t xml:space="preserve"> </w:t>
+        <w:t xml:space="preserve">Eliminar y modificar chiks </w:t>
       </w:r>
       <w:r>
         <w:rPr>
@@ -10385,16 +10171,8 @@
         <w:rPr>
           <w:lang w:val="es-ES" w:eastAsia="es-ES"/>
         </w:rPr>
-        <w:t xml:space="preserve">Api </w:t>
-      </w:r>
-      <w:proofErr w:type="spellStart"/>
-      <w:r>
-        <w:rPr>
-          <w:lang w:val="es-ES" w:eastAsia="es-ES"/>
-        </w:rPr>
-        <w:t>Rest</w:t>
-      </w:r>
-      <w:proofErr w:type="spellEnd"/>
+        <w:t>Api Rest</w:t>
+      </w:r>
     </w:p>
     <w:p>
       <w:pPr>
@@ -10473,19 +10251,11 @@
           <w:lang w:val="es-ES" w:eastAsia="es-ES"/>
         </w:rPr>
       </w:pPr>
-      <w:proofErr w:type="spellStart"/>
-      <w:r>
-        <w:rPr>
-          <w:lang w:val="es-ES" w:eastAsia="es-ES"/>
-        </w:rPr>
-        <w:t>Securización</w:t>
-      </w:r>
-      <w:proofErr w:type="spellEnd"/>
-      <w:r>
-        <w:rPr>
-          <w:lang w:val="es-ES" w:eastAsia="es-ES"/>
-        </w:rPr>
-        <w:t xml:space="preserve"> (JWT) </w:t>
+      <w:r>
+        <w:rPr>
+          <w:lang w:val="es-ES" w:eastAsia="es-ES"/>
+        </w:rPr>
+        <w:t xml:space="preserve">Securización (JWT) </w:t>
       </w:r>
       <w:r>
         <w:rPr>
@@ -10665,21 +10435,7 @@
         <w:rPr>
           <w:lang w:val="es-ES" w:eastAsia="es-ES"/>
         </w:rPr>
-        <w:t xml:space="preserve">Sistema de </w:t>
-      </w:r>
-      <w:proofErr w:type="spellStart"/>
-      <w:r>
-        <w:rPr>
-          <w:lang w:val="es-ES" w:eastAsia="es-ES"/>
-        </w:rPr>
-        <w:t>login</w:t>
-      </w:r>
-      <w:proofErr w:type="spellEnd"/>
-      <w:r>
-        <w:rPr>
-          <w:lang w:val="es-ES" w:eastAsia="es-ES"/>
-        </w:rPr>
-        <w:t xml:space="preserve"> </w:t>
+        <w:t xml:space="preserve">Sistema de login </w:t>
       </w:r>
       <w:r>
         <w:rPr>
@@ -10745,21 +10501,7 @@
         <w:rPr>
           <w:lang w:val="es-ES" w:eastAsia="es-ES"/>
         </w:rPr>
-        <w:t xml:space="preserve">Visualización de tus </w:t>
-      </w:r>
-      <w:proofErr w:type="spellStart"/>
-      <w:r>
-        <w:rPr>
-          <w:lang w:val="es-ES" w:eastAsia="es-ES"/>
-        </w:rPr>
-        <w:t>chiks</w:t>
-      </w:r>
-      <w:proofErr w:type="spellEnd"/>
-      <w:r>
-        <w:rPr>
-          <w:lang w:val="es-ES" w:eastAsia="es-ES"/>
-        </w:rPr>
-        <w:t xml:space="preserve"> </w:t>
+        <w:t xml:space="preserve">Visualización de tus chiks </w:t>
       </w:r>
       <w:r>
         <w:rPr>
@@ -10792,21 +10534,7 @@
         <w:rPr>
           <w:lang w:val="es-ES" w:eastAsia="es-ES"/>
         </w:rPr>
-        <w:t xml:space="preserve">Buscador de </w:t>
-      </w:r>
-      <w:proofErr w:type="spellStart"/>
-      <w:r>
-        <w:rPr>
-          <w:lang w:val="es-ES" w:eastAsia="es-ES"/>
-        </w:rPr>
-        <w:t>chiks</w:t>
-      </w:r>
-      <w:proofErr w:type="spellEnd"/>
-      <w:r>
-        <w:rPr>
-          <w:lang w:val="es-ES" w:eastAsia="es-ES"/>
-        </w:rPr>
-        <w:t xml:space="preserve"> </w:t>
+        <w:t xml:space="preserve">Buscador de chiks </w:t>
       </w:r>
       <w:r>
         <w:rPr>
@@ -10839,21 +10567,7 @@
         <w:rPr>
           <w:lang w:val="es-ES" w:eastAsia="es-ES"/>
         </w:rPr>
-        <w:t xml:space="preserve">Añadir nuevo </w:t>
-      </w:r>
-      <w:proofErr w:type="spellStart"/>
-      <w:r>
-        <w:rPr>
-          <w:lang w:val="es-ES" w:eastAsia="es-ES"/>
-        </w:rPr>
-        <w:t>chik</w:t>
-      </w:r>
-      <w:proofErr w:type="spellEnd"/>
-      <w:r>
-        <w:rPr>
-          <w:lang w:val="es-ES" w:eastAsia="es-ES"/>
-        </w:rPr>
-        <w:t xml:space="preserve"> </w:t>
+        <w:t xml:space="preserve">Añadir nuevo chik </w:t>
       </w:r>
       <w:r>
         <w:rPr>
@@ -10886,16 +10600,8 @@
         <w:rPr>
           <w:lang w:val="es-ES" w:eastAsia="es-ES"/>
         </w:rPr>
-        <w:t xml:space="preserve">Eliminar y modificar </w:t>
-      </w:r>
-      <w:proofErr w:type="spellStart"/>
-      <w:r>
-        <w:rPr>
-          <w:lang w:val="es-ES" w:eastAsia="es-ES"/>
-        </w:rPr>
-        <w:t>chiks</w:t>
-      </w:r>
-      <w:proofErr w:type="spellEnd"/>
+        <w:t>Eliminar y modificar chiks</w:t>
+      </w:r>
       <w:r>
         <w:rPr>
           <w:lang w:val="es-ES" w:eastAsia="es-ES"/>
@@ -10996,21 +10702,7 @@
         <w:rPr>
           <w:lang w:val="es-ES" w:eastAsia="es-ES"/>
         </w:rPr>
-        <w:t xml:space="preserve">Sistema de </w:t>
-      </w:r>
-      <w:proofErr w:type="spellStart"/>
-      <w:r>
-        <w:rPr>
-          <w:lang w:val="es-ES" w:eastAsia="es-ES"/>
-        </w:rPr>
-        <w:t>nakamas</w:t>
-      </w:r>
-      <w:proofErr w:type="spellEnd"/>
-      <w:r>
-        <w:rPr>
-          <w:lang w:val="es-ES" w:eastAsia="es-ES"/>
-        </w:rPr>
-        <w:t xml:space="preserve"> </w:t>
+        <w:t xml:space="preserve">Sistema de nakamas </w:t>
       </w:r>
       <w:r>
         <w:rPr>
@@ -11122,16 +10814,8 @@
         <w:rPr>
           <w:lang w:val="es-ES" w:eastAsia="es-ES"/>
         </w:rPr>
-        <w:t xml:space="preserve">Sistema de </w:t>
-      </w:r>
-      <w:proofErr w:type="spellStart"/>
-      <w:r>
-        <w:rPr>
-          <w:lang w:val="es-ES" w:eastAsia="es-ES"/>
-        </w:rPr>
-        <w:t>likes</w:t>
-      </w:r>
-      <w:proofErr w:type="spellEnd"/>
+        <w:t>Sistema de likes</w:t>
+      </w:r>
       <w:r>
         <w:rPr>
           <w:lang w:val="es-ES" w:eastAsia="es-ES"/>
@@ -11280,16 +10964,8 @@
         <w:rPr>
           <w:lang w:val="es-ES" w:eastAsia="es-ES"/>
         </w:rPr>
-        <w:t xml:space="preserve">Api </w:t>
-      </w:r>
-      <w:proofErr w:type="spellStart"/>
-      <w:r>
-        <w:rPr>
-          <w:lang w:val="es-ES" w:eastAsia="es-ES"/>
-        </w:rPr>
-        <w:t>Rest</w:t>
-      </w:r>
-      <w:proofErr w:type="spellEnd"/>
+        <w:t>Api Rest</w:t>
+      </w:r>
     </w:p>
     <w:p>
       <w:pPr>
@@ -11372,22 +11048,7 @@
         <w:rPr>
           <w:lang w:val="es-ES" w:eastAsia="es-ES"/>
         </w:rPr>
-        <w:t xml:space="preserve">Lógica de </w:t>
-      </w:r>
-      <w:proofErr w:type="spellStart"/>
-      <w:proofErr w:type="gramStart"/>
-      <w:r>
-        <w:rPr>
-          <w:lang w:val="es-ES" w:eastAsia="es-ES"/>
-        </w:rPr>
-        <w:t>nakamas</w:t>
-      </w:r>
-      <w:proofErr w:type="spellEnd"/>
-      <w:r>
-        <w:rPr>
-          <w:lang w:val="es-ES" w:eastAsia="es-ES"/>
-        </w:rPr>
-        <w:t xml:space="preserve">  </w:t>
+        <w:t xml:space="preserve">Lógica de nakamas  </w:t>
       </w:r>
       <w:r>
         <w:rPr>
@@ -11396,17 +11057,7 @@
           <w:color w:val="00B050"/>
           <w:lang w:val="es-ES" w:eastAsia="es-ES"/>
         </w:rPr>
-        <w:t>[</w:t>
-      </w:r>
-      <w:proofErr w:type="gramEnd"/>
-      <w:r>
-        <w:rPr>
-          <w:b/>
-          <w:bCs/>
-          <w:color w:val="00B050"/>
-          <w:lang w:val="es-ES" w:eastAsia="es-ES"/>
-        </w:rPr>
-        <w:t>dentro de alcance]</w:t>
+        <w:t>[dentro de alcance]</w:t>
       </w:r>
       <w:r>
         <w:rPr>
@@ -11469,16 +11120,8 @@
         <w:rPr>
           <w:lang w:val="es-ES" w:eastAsia="es-ES"/>
         </w:rPr>
-        <w:t xml:space="preserve">Lógica de </w:t>
-      </w:r>
-      <w:proofErr w:type="spellStart"/>
-      <w:r>
-        <w:rPr>
-          <w:lang w:val="es-ES" w:eastAsia="es-ES"/>
-        </w:rPr>
-        <w:t>likes</w:t>
-      </w:r>
-      <w:proofErr w:type="spellEnd"/>
+        <w:t>Lógica de likes</w:t>
+      </w:r>
       <w:r>
         <w:rPr>
           <w:lang w:val="es-ES" w:eastAsia="es-ES"/>
@@ -11633,16 +11276,8 @@
         <w:rPr>
           <w:lang w:val="es-ES" w:eastAsia="es-ES"/>
         </w:rPr>
-        <w:t xml:space="preserve">Sistema de </w:t>
-      </w:r>
-      <w:proofErr w:type="spellStart"/>
-      <w:r>
-        <w:rPr>
-          <w:lang w:val="es-ES" w:eastAsia="es-ES"/>
-        </w:rPr>
-        <w:t>nakamas</w:t>
-      </w:r>
-      <w:proofErr w:type="spellEnd"/>
+        <w:t>Sistema de nakamas</w:t>
+      </w:r>
       <w:r>
         <w:rPr>
           <w:lang w:val="es-ES" w:eastAsia="es-ES"/>
@@ -11758,16 +11393,8 @@
         <w:rPr>
           <w:lang w:val="es-ES" w:eastAsia="es-ES"/>
         </w:rPr>
-        <w:t xml:space="preserve">Sistema de </w:t>
-      </w:r>
-      <w:proofErr w:type="spellStart"/>
-      <w:r>
-        <w:rPr>
-          <w:lang w:val="es-ES" w:eastAsia="es-ES"/>
-        </w:rPr>
-        <w:t>likes</w:t>
-      </w:r>
-      <w:proofErr w:type="spellEnd"/>
+        <w:t>Sistema de likes</w:t>
+      </w:r>
       <w:r>
         <w:rPr>
           <w:lang w:val="es-ES" w:eastAsia="es-ES"/>
@@ -12089,21 +11716,7 @@
         <w:rPr>
           <w:lang w:val="es-ES" w:eastAsia="es-ES"/>
         </w:rPr>
-        <w:t xml:space="preserve"> redes sociales del mercado, no encontramos ninguna que realice la actividad que proponemos desde Café con Palito. Si bien es cierto que algunas aplicaciones existentes, como Facebook o Instagram de Meta o TikTok de </w:t>
-      </w:r>
-      <w:proofErr w:type="spellStart"/>
-      <w:r>
-        <w:rPr>
-          <w:lang w:val="es-ES" w:eastAsia="es-ES"/>
-        </w:rPr>
-        <w:t>ByteDance</w:t>
-      </w:r>
-      <w:proofErr w:type="spellEnd"/>
-      <w:r>
-        <w:rPr>
-          <w:lang w:val="es-ES" w:eastAsia="es-ES"/>
-        </w:rPr>
-        <w:t>, ofrecen funcionalidades que pueden albergar contenido similar al que nosotros desarrollamos, nunca es exclusivo, y desaparece</w:t>
+        <w:t xml:space="preserve"> redes sociales del mercado, no encontramos ninguna que realice la actividad que proponemos desde Café con Palito. Si bien es cierto que algunas aplicaciones existentes, como Facebook o Instagram de Meta o TikTok de ByteDance, ofrecen funcionalidades que pueden albergar contenido similar al que nosotros desarrollamos, nunca es exclusivo, y desaparece</w:t>
       </w:r>
       <w:r>
         <w:rPr>
@@ -12468,21 +12081,7 @@
         <w:rPr>
           <w:lang w:val="es-ES" w:eastAsia="es-ES"/>
         </w:rPr>
-        <w:t xml:space="preserve">Hay personas con más o menos destreza para crear elementos audiovisuales capaces de conmover y llamar a la acción de los demás, pero todos se benefician de un </w:t>
-      </w:r>
-      <w:proofErr w:type="spellStart"/>
-      <w:r>
-        <w:rPr>
-          <w:lang w:val="es-ES" w:eastAsia="es-ES"/>
-        </w:rPr>
-        <w:t>chik</w:t>
-      </w:r>
-      <w:proofErr w:type="spellEnd"/>
-      <w:r>
-        <w:rPr>
-          <w:lang w:val="es-ES" w:eastAsia="es-ES"/>
-        </w:rPr>
-        <w:t xml:space="preserve"> de calidad. No hay por qué utilizar exclusivamente elementos propios para que el propósito tenga éxito.</w:t>
+        <w:t>Hay personas con más o menos destreza para crear elementos audiovisuales capaces de conmover y llamar a la acción de los demás, pero todos se benefician de un chik de calidad. No hay por qué utilizar exclusivamente elementos propios para que el propósito tenga éxito.</w:t>
       </w:r>
     </w:p>
     <w:p>
@@ -13565,7 +13164,7 @@
                 <v:stroke joinstyle="miter"/>
                 <v:path gradientshapeok="t" o:connecttype="rect"/>
               </v:shapetype>
-              <v:shape id="Cuadro de texto 1" o:spid="_x0000_s1026" type="#_x0000_t202" style="position:absolute;left:0;text-align:left;margin-left:-23.5pt;margin-top:639.15pt;width:109.5pt;height:17.35pt;z-index:251665408;visibility:visible;mso-wrap-style:square;mso-width-percent:0;mso-height-percent:0;mso-wrap-distance-left:9pt;mso-wrap-distance-top:0;mso-wrap-distance-right:9pt;mso-wrap-distance-bottom:0;mso-position-horizontal:absolute;mso-position-horizontal-relative:text;mso-position-vertical:absolute;mso-position-vertical-relative:text;mso-width-percent:0;mso-height-percent:0;mso-width-relative:margin;mso-height-relative:margin;v-text-anchor:top" o:gfxdata="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" stroked="f">
+              <v:shape id="Cuadro de texto 1" o:spid="_x0000_s1026" type="#_x0000_t202" style="position:absolute;left:0;text-align:left;margin-left:-23.5pt;margin-top:639.15pt;width:109.5pt;height:17.35pt;z-index:251665408;visibility:visible;mso-wrap-style:square;mso-width-percent:0;mso-height-percent:0;mso-wrap-distance-left:9pt;mso-wrap-distance-top:0;mso-wrap-distance-right:9pt;mso-wrap-distance-bottom:0;mso-position-horizontal:absolute;mso-position-horizontal-relative:text;mso-position-vertical:absolute;mso-position-vertical-relative:text;mso-width-percent:0;mso-height-percent:0;mso-width-relative:margin;mso-height-relative:margin;v-text-anchor:top" o:gfxdata="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" stroked="f">
                 <v:textbox inset="0,0,0,0">
                   <w:txbxContent>
                     <w:p>
@@ -13784,7 +13383,7 @@
           </mc:Choice>
           <mc:Fallback>
             <w:pict>
-              <v:shape w14:anchorId="611412F0" id="_x0000_s1027" type="#_x0000_t202" style="position:absolute;left:0;text-align:left;margin-left:0;margin-top:636.8pt;width:87pt;height:.05pt;z-index:251667456;visibility:visible;mso-wrap-style:square;mso-width-percent:0;mso-wrap-distance-left:9pt;mso-wrap-distance-top:0;mso-wrap-distance-right:9pt;mso-wrap-distance-bottom:0;mso-position-horizontal:left;mso-position-horizontal-relative:margin;mso-position-vertical:absolute;mso-position-vertical-relative:text;mso-width-percent:0;mso-width-relative:margin;v-text-anchor:top" o:gfxdata="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" stroked="f">
+              <v:shape w14:anchorId="611412F0" id="_x0000_s1027" type="#_x0000_t202" style="position:absolute;left:0;text-align:left;margin-left:0;margin-top:636.8pt;width:87pt;height:.05pt;z-index:251667456;visibility:visible;mso-wrap-style:square;mso-width-percent:0;mso-wrap-distance-left:9pt;mso-wrap-distance-top:0;mso-wrap-distance-right:9pt;mso-wrap-distance-bottom:0;mso-position-horizontal:left;mso-position-horizontal-relative:margin;mso-position-vertical:absolute;mso-position-vertical-relative:text;mso-width-percent:0;mso-width-relative:margin;v-text-anchor:top" o:gfxdata="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" stroked="f">
                 <v:textbox style="mso-fit-shape-to-text:t" inset="0,0,0,0">
                   <w:txbxContent>
                     <w:p>
@@ -14003,7 +13602,7 @@
           </mc:Choice>
           <mc:Fallback>
             <w:pict>
-              <v:shape w14:anchorId="5F2770FF" id="_x0000_s1028" type="#_x0000_t202" style="position:absolute;left:0;text-align:left;margin-left:-26.5pt;margin-top:636.15pt;width:110.25pt;height:.05pt;z-index:251669504;visibility:visible;mso-wrap-style:square;mso-width-percent:0;mso-wrap-distance-left:9pt;mso-wrap-distance-top:0;mso-wrap-distance-right:9pt;mso-wrap-distance-bottom:0;mso-position-horizontal:absolute;mso-position-horizontal-relative:text;mso-position-vertical:absolute;mso-position-vertical-relative:text;mso-width-percent:0;mso-width-relative:margin;v-text-anchor:top" o:gfxdata="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" stroked="f">
+              <v:shape w14:anchorId="5F2770FF" id="_x0000_s1028" type="#_x0000_t202" style="position:absolute;left:0;text-align:left;margin-left:-26.5pt;margin-top:636.15pt;width:110.25pt;height:.05pt;z-index:251669504;visibility:visible;mso-wrap-style:square;mso-width-percent:0;mso-wrap-distance-left:9pt;mso-wrap-distance-top:0;mso-wrap-distance-right:9pt;mso-wrap-distance-bottom:0;mso-position-horizontal:absolute;mso-position-horizontal-relative:text;mso-position-vertical:absolute;mso-position-vertical-relative:text;mso-width-percent:0;mso-width-relative:margin;v-text-anchor:top" o:gfxdata="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" stroked="f">
                 <v:textbox style="mso-fit-shape-to-text:t" inset="0,0,0,0">
                   <w:txbxContent>
                     <w:p>
@@ -14269,16 +13868,8 @@
         <w:rPr>
           <w:lang w:val="es-ES" w:eastAsia="es-ES"/>
         </w:rPr>
-        <w:t xml:space="preserve">Compilador e intérprete de </w:t>
-      </w:r>
-      <w:proofErr w:type="spellStart"/>
-      <w:r>
-        <w:rPr>
-          <w:lang w:val="es-ES" w:eastAsia="es-ES"/>
-        </w:rPr>
-        <w:t>Kotlin</w:t>
-      </w:r>
-      <w:proofErr w:type="spellEnd"/>
+        <w:t>Compilador e intérprete de Kotlin</w:t>
+      </w:r>
     </w:p>
     <w:p>
       <w:pPr>
@@ -14715,92 +14306,56 @@
         <w:rPr>
           <w:lang w:val="es-ES" w:eastAsia="es-ES"/>
         </w:rPr>
-        <w:t xml:space="preserve"> móvil de </w:t>
+        <w:t xml:space="preserve"> móvil de chikara.</w:t>
+      </w:r>
+    </w:p>
+    <w:p>
+      <w:pPr>
+        <w:ind w:left="360" w:firstLine="360"/>
+        <w:rPr>
+          <w:lang w:val="es-ES" w:eastAsia="es-ES"/>
+        </w:rPr>
+      </w:pPr>
+      <w:r>
+        <w:rPr>
+          <w:lang w:val="es-ES" w:eastAsia="es-ES"/>
+        </w:rPr>
+        <w:t xml:space="preserve">La app debe contener una pantalla de carga que sirva </w:t>
+      </w:r>
+      <w:r>
+        <w:rPr>
+          <w:lang w:val="es-ES" w:eastAsia="es-ES"/>
+        </w:rPr>
+        <w:t xml:space="preserve">para comprobar que el servidor api </w:t>
       </w:r>
       <w:proofErr w:type="spellStart"/>
       <w:r>
         <w:rPr>
           <w:lang w:val="es-ES" w:eastAsia="es-ES"/>
         </w:rPr>
-        <w:t>chikara</w:t>
+        <w:t>rest</w:t>
       </w:r>
       <w:proofErr w:type="spellEnd"/>
       <w:r>
         <w:rPr>
           <w:lang w:val="es-ES" w:eastAsia="es-ES"/>
         </w:rPr>
-        <w:t>.</w:t>
-      </w:r>
-    </w:p>
-    <w:p>
-      <w:pPr>
-        <w:ind w:left="360" w:firstLine="360"/>
-        <w:rPr>
-          <w:lang w:val="es-ES" w:eastAsia="es-ES"/>
-        </w:rPr>
-      </w:pPr>
-      <w:r>
-        <w:rPr>
-          <w:lang w:val="es-ES" w:eastAsia="es-ES"/>
-        </w:rPr>
-        <w:t xml:space="preserve">La </w:t>
-      </w:r>
-      <w:proofErr w:type="gramStart"/>
-      <w:r>
-        <w:rPr>
-          <w:lang w:val="es-ES" w:eastAsia="es-ES"/>
-        </w:rPr>
-        <w:t>app</w:t>
-      </w:r>
-      <w:proofErr w:type="gramEnd"/>
-      <w:r>
-        <w:rPr>
-          <w:lang w:val="es-ES" w:eastAsia="es-ES"/>
-        </w:rPr>
-        <w:t xml:space="preserve"> debe contener una pantalla de carga que sirva </w:t>
-      </w:r>
-      <w:r>
-        <w:rPr>
-          <w:lang w:val="es-ES" w:eastAsia="es-ES"/>
-        </w:rPr>
-        <w:t xml:space="preserve">para comprobar que el servidor api </w:t>
+        <w:t xml:space="preserve"> </w:t>
       </w:r>
       <w:proofErr w:type="spellStart"/>
       <w:r>
         <w:rPr>
           <w:lang w:val="es-ES" w:eastAsia="es-ES"/>
         </w:rPr>
-        <w:t>rest</w:t>
+        <w:t>esta</w:t>
       </w:r>
       <w:proofErr w:type="spellEnd"/>
       <w:r>
         <w:rPr>
           <w:lang w:val="es-ES" w:eastAsia="es-ES"/>
         </w:rPr>
-        <w:t xml:space="preserve"> </w:t>
-      </w:r>
-      <w:proofErr w:type="spellStart"/>
-      <w:r>
-        <w:rPr>
-          <w:lang w:val="es-ES" w:eastAsia="es-ES"/>
-        </w:rPr>
-        <w:t>esta</w:t>
-      </w:r>
-      <w:proofErr w:type="spellEnd"/>
-      <w:r>
-        <w:rPr>
-          <w:lang w:val="es-ES" w:eastAsia="es-ES"/>
-        </w:rPr>
-        <w:t xml:space="preserve"> disponible, se pasa a la pantalla de </w:t>
-      </w:r>
-      <w:proofErr w:type="spellStart"/>
-      <w:r>
-        <w:rPr>
-          <w:lang w:val="es-ES" w:eastAsia="es-ES"/>
-        </w:rPr>
-        <w:t>login</w:t>
-      </w:r>
-      <w:proofErr w:type="spellEnd"/>
+        <w:t xml:space="preserve"> disponible, se pasa a la pantalla de login</w:t>
+      </w:r>
       <w:r>
         <w:rPr>
           <w:lang w:val="es-ES" w:eastAsia="es-ES"/>
@@ -14817,21 +14372,7 @@
         <w:rPr>
           <w:lang w:val="es-ES" w:eastAsia="es-ES"/>
         </w:rPr>
-        <w:t xml:space="preserve">, tras pasar el </w:t>
-      </w:r>
-      <w:proofErr w:type="spellStart"/>
-      <w:r>
-        <w:rPr>
-          <w:lang w:val="es-ES" w:eastAsia="es-ES"/>
-        </w:rPr>
-        <w:t>login</w:t>
-      </w:r>
-      <w:proofErr w:type="spellEnd"/>
-      <w:r>
-        <w:rPr>
-          <w:lang w:val="es-ES" w:eastAsia="es-ES"/>
-        </w:rPr>
-        <w:t xml:space="preserve"> la navegación múltiple</w:t>
+        <w:t>, tras pasar el login la navegación múltiple</w:t>
       </w:r>
       <w:r>
         <w:rPr>
@@ -14982,7 +14523,7 @@
           </mc:Choice>
           <mc:Fallback>
             <w:pict>
-              <v:shape w14:anchorId="778CB271" id="_x0000_s1029" type="#_x0000_t202" style="position:absolute;left:0;text-align:left;margin-left:-66.25pt;margin-top:626.75pt;width:123pt;height:.05pt;z-index:251672576;visibility:visible;mso-wrap-style:square;mso-width-percent:0;mso-wrap-distance-left:9pt;mso-wrap-distance-top:0;mso-wrap-distance-right:9pt;mso-wrap-distance-bottom:0;mso-position-horizontal:absolute;mso-position-horizontal-relative:text;mso-position-vertical:absolute;mso-position-vertical-relative:text;mso-width-percent:0;mso-width-relative:margin;v-text-anchor:top" o:gfxdata="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" stroked="f">
+              <v:shape w14:anchorId="778CB271" id="_x0000_s1029" type="#_x0000_t202" style="position:absolute;left:0;text-align:left;margin-left:-66.25pt;margin-top:626.75pt;width:123pt;height:.05pt;z-index:251672576;visibility:visible;mso-wrap-style:square;mso-width-percent:0;mso-wrap-distance-left:9pt;mso-wrap-distance-top:0;mso-wrap-distance-right:9pt;mso-wrap-distance-bottom:0;mso-position-horizontal:absolute;mso-position-horizontal-relative:text;mso-position-vertical:absolute;mso-position-vertical-relative:text;mso-width-percent:0;mso-width-relative:margin;v-text-anchor:top" o:gfxdata="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" stroked="f">
                 <v:textbox style="mso-fit-shape-to-text:t" inset="0,0,0,0">
                   <w:txbxContent>
                     <w:p>
@@ -15215,7 +14756,7 @@
           </mc:Choice>
           <mc:Fallback>
             <w:pict>
-              <v:shape w14:anchorId="08A90B52" id="_x0000_s1030" type="#_x0000_t202" style="position:absolute;left:0;text-align:left;margin-left:0;margin-top:484.1pt;width:410.25pt;height:.05pt;z-index:251675648;visibility:visible;mso-wrap-style:square;mso-wrap-distance-left:9pt;mso-wrap-distance-top:0;mso-wrap-distance-right:9pt;mso-wrap-distance-bottom:0;mso-position-horizontal:absolute;mso-position-horizontal-relative:text;mso-position-vertical:absolute;mso-position-vertical-relative:text;v-text-anchor:top" o:gfxdata="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" stroked="f">
+              <v:shape w14:anchorId="08A90B52" id="_x0000_s1030" type="#_x0000_t202" style="position:absolute;left:0;text-align:left;margin-left:0;margin-top:484.1pt;width:410.25pt;height:.05pt;z-index:251675648;visibility:visible;mso-wrap-style:square;mso-wrap-distance-left:9pt;mso-wrap-distance-top:0;mso-wrap-distance-right:9pt;mso-wrap-distance-bottom:0;mso-position-horizontal:absolute;mso-position-horizontal-relative:text;mso-position-vertical:absolute;mso-position-vertical-relative:text;v-text-anchor:top" o:gfxdata="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" stroked="f">
                 <v:textbox style="mso-fit-shape-to-text:t" inset="0,0,0,0">
                   <w:txbxContent>
                     <w:p>
@@ -15428,7 +14969,6 @@
         </w:rPr>
         <w:t xml:space="preserve">almacenar la información de los </w:t>
       </w:r>
-      <w:proofErr w:type="spellStart"/>
       <w:r>
         <w:rPr>
           <w:color w:val="4F81BD" w:themeColor="accent1"/>
@@ -15436,7 +14976,6 @@
         </w:rPr>
         <w:t>chiks</w:t>
       </w:r>
-      <w:proofErr w:type="spellEnd"/>
       <w:r>
         <w:rPr>
           <w:lang w:val="es-ES" w:eastAsia="es-ES"/>
@@ -15576,7 +15115,7 @@
           </mc:Choice>
           <mc:Fallback>
             <w:pict>
-              <v:shape w14:anchorId="114CBF6A" id="_x0000_s1031" type="#_x0000_t202" style="position:absolute;left:0;text-align:left;margin-left:0;margin-top:361.35pt;width:306.5pt;height:.05pt;z-index:251678720;visibility:visible;mso-wrap-style:square;mso-wrap-distance-left:9pt;mso-wrap-distance-top:0;mso-wrap-distance-right:9pt;mso-wrap-distance-bottom:0;mso-position-horizontal:center;mso-position-horizontal-relative:margin;mso-position-vertical:absolute;mso-position-vertical-relative:text;v-text-anchor:top" o:gfxdata="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" stroked="f">
+              <v:shape w14:anchorId="114CBF6A" id="_x0000_s1031" type="#_x0000_t202" style="position:absolute;left:0;text-align:left;margin-left:0;margin-top:361.35pt;width:306.5pt;height:.05pt;z-index:251678720;visibility:visible;mso-wrap-style:square;mso-wrap-distance-left:9pt;mso-wrap-distance-top:0;mso-wrap-distance-right:9pt;mso-wrap-distance-bottom:0;mso-position-horizontal:center;mso-position-horizontal-relative:margin;mso-position-vertical:absolute;mso-position-vertical-relative:text;v-text-anchor:top" o:gfxdata="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" stroked="f">
                 <v:textbox style="mso-fit-shape-to-text:t" inset="0,0,0,0">
                   <w:txbxContent>
                     <w:p>
@@ -15707,7 +15246,6 @@
         </w:rPr>
         <w:t xml:space="preserve">que </w:t>
       </w:r>
-      <w:proofErr w:type="spellStart"/>
       <w:r>
         <w:rPr>
           <w:color w:val="4F81BD" w:themeColor="accent1"/>
@@ -15715,7 +15253,6 @@
         </w:rPr>
         <w:t>nakamas</w:t>
       </w:r>
-      <w:proofErr w:type="spellEnd"/>
       <w:r>
         <w:rPr>
           <w:lang w:val="es-ES" w:eastAsia="es-ES"/>
@@ -15835,13 +15372,8 @@
                             <w:r>
                               <w:t xml:space="preserve"> - </w:t>
                             </w:r>
-                            <w:proofErr w:type="spellStart"/>
                             <w:r>
-                              <w:t>Chik</w:t>
-                            </w:r>
-                            <w:proofErr w:type="spellEnd"/>
-                            <w:r>
-                              <w:t xml:space="preserve"> JSON</w:t>
+                              <w:t>Chik JSON</w:t>
                             </w:r>
                           </w:p>
                         </w:txbxContent>
@@ -15860,7 +15392,7 @@
           </mc:Choice>
           <mc:Fallback>
             <w:pict>
-              <v:shape w14:anchorId="32C4CFCC" id="_x0000_s1032" type="#_x0000_t202" style="position:absolute;left:0;text-align:left;margin-left:0;margin-top:337.85pt;width:411pt;height:.05pt;z-index:251681792;visibility:visible;mso-wrap-style:square;mso-wrap-distance-left:9pt;mso-wrap-distance-top:0;mso-wrap-distance-right:9pt;mso-wrap-distance-bottom:0;mso-position-horizontal:absolute;mso-position-horizontal-relative:text;mso-position-vertical:absolute;mso-position-vertical-relative:text;v-text-anchor:top" o:gfxdata="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" stroked="f">
+              <v:shape w14:anchorId="32C4CFCC" id="_x0000_s1032" type="#_x0000_t202" style="position:absolute;left:0;text-align:left;margin-left:0;margin-top:337.85pt;width:411pt;height:.05pt;z-index:251681792;visibility:visible;mso-wrap-style:square;mso-wrap-distance-left:9pt;mso-wrap-distance-top:0;mso-wrap-distance-right:9pt;mso-wrap-distance-bottom:0;mso-position-horizontal:absolute;mso-position-horizontal-relative:text;mso-position-vertical:absolute;mso-position-vertical-relative:text;v-text-anchor:top" o:gfxdata="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" stroked="f">
                 <v:textbox style="mso-fit-shape-to-text:t" inset="0,0,0,0">
                   <w:txbxContent>
                     <w:p>
@@ -15896,13 +15428,8 @@
                       <w:r>
                         <w:t xml:space="preserve"> - </w:t>
                       </w:r>
-                      <w:proofErr w:type="spellStart"/>
                       <w:r>
-                        <w:t>Chik</w:t>
-                      </w:r>
-                      <w:proofErr w:type="spellEnd"/>
-                      <w:r>
-                        <w:t xml:space="preserve"> JSON</w:t>
+                        <w:t>Chik JSON</w:t>
                       </w:r>
                     </w:p>
                   </w:txbxContent>
@@ -15973,21 +15500,7 @@
         <w:rPr>
           <w:lang w:val="es-ES" w:eastAsia="es-ES"/>
         </w:rPr>
-        <w:t xml:space="preserve">Para el resto de la información que necesita </w:t>
-      </w:r>
-      <w:proofErr w:type="spellStart"/>
-      <w:r>
-        <w:rPr>
-          <w:lang w:val="es-ES" w:eastAsia="es-ES"/>
-        </w:rPr>
-        <w:t>chikara</w:t>
-      </w:r>
-      <w:proofErr w:type="spellEnd"/>
-      <w:r>
-        <w:rPr>
-          <w:lang w:val="es-ES" w:eastAsia="es-ES"/>
-        </w:rPr>
-        <w:t xml:space="preserve"> se almacena en documentos de </w:t>
+        <w:t xml:space="preserve">Para el resto de la información que necesita chikara se almacena en documentos de </w:t>
       </w:r>
       <w:r>
         <w:rPr>
@@ -16123,23 +15636,7 @@
           <w:color w:val="4F81BD" w:themeColor="accent1"/>
           <w:lang w:val="es-ES" w:eastAsia="es-ES"/>
         </w:rPr>
-        <w:t>7.4.2 Arquitectura Front-</w:t>
-      </w:r>
-      <w:proofErr w:type="spellStart"/>
-      <w:r>
-        <w:rPr>
-          <w:color w:val="4F81BD" w:themeColor="accent1"/>
-          <w:lang w:val="es-ES" w:eastAsia="es-ES"/>
-        </w:rPr>
-        <w:t>end</w:t>
-      </w:r>
-      <w:proofErr w:type="spellEnd"/>
-      <w:r>
-        <w:rPr>
-          <w:color w:val="4F81BD" w:themeColor="accent1"/>
-          <w:lang w:val="es-ES" w:eastAsia="es-ES"/>
-        </w:rPr>
-        <w:t xml:space="preserve"> </w:t>
+        <w:t xml:space="preserve">7.4.2 Arquitectura Front-end </w:t>
       </w:r>
       <w:r>
         <w:rPr>
@@ -16263,7 +15760,7 @@
           </mc:Choice>
           <mc:Fallback>
             <w:pict>
-              <v:shape w14:anchorId="2858543D" id="_x0000_s1033" type="#_x0000_t202" style="position:absolute;left:0;text-align:left;margin-left:2pt;margin-top:342.25pt;width:411pt;height:.05pt;z-index:251684864;visibility:visible;mso-wrap-style:square;mso-wrap-distance-left:9pt;mso-wrap-distance-top:0;mso-wrap-distance-right:9pt;mso-wrap-distance-bottom:0;mso-position-horizontal:absolute;mso-position-horizontal-relative:text;mso-position-vertical:absolute;mso-position-vertical-relative:text;v-text-anchor:top" o:gfxdata="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" stroked="f">
+              <v:shape w14:anchorId="2858543D" id="_x0000_s1033" type="#_x0000_t202" style="position:absolute;left:0;text-align:left;margin-left:2pt;margin-top:342.25pt;width:411pt;height:.05pt;z-index:251684864;visibility:visible;mso-wrap-style:square;mso-wrap-distance-left:9pt;mso-wrap-distance-top:0;mso-wrap-distance-right:9pt;mso-wrap-distance-bottom:0;mso-position-horizontal:absolute;mso-position-horizontal-relative:text;mso-position-vertical:absolute;mso-position-vertical-relative:text;v-text-anchor:top" o:gfxdata="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" stroked="f">
                 <v:textbox style="mso-fit-shape-to-text:t" inset="0,0,0,0">
                   <w:txbxContent>
                     <w:p>
@@ -16420,8 +15917,16 @@
         <w:rPr>
           <w:lang w:val="es-ES" w:eastAsia="es-ES"/>
         </w:rPr>
-        <w:t>as principales dependencias son FastAPI</w:t>
-      </w:r>
+        <w:t xml:space="preserve">as principales dependencias son </w:t>
+      </w:r>
+      <w:proofErr w:type="spellStart"/>
+      <w:r>
+        <w:rPr>
+          <w:lang w:val="es-ES" w:eastAsia="es-ES"/>
+        </w:rPr>
+        <w:t>FastAPI</w:t>
+      </w:r>
+      <w:proofErr w:type="spellEnd"/>
       <w:r>
         <w:rPr>
           <w:lang w:val="es-ES" w:eastAsia="es-ES"/>
@@ -16485,33 +15990,19 @@
         <w:rPr>
           <w:lang w:val="es-ES" w:eastAsia="es-ES"/>
         </w:rPr>
-        <w:t>Controller</w:t>
+        <w:t>Controller-Service</w:t>
+      </w:r>
+      <w:r>
+        <w:rPr>
+          <w:lang w:val="es-ES" w:eastAsia="es-ES"/>
+        </w:rPr>
+        <w:t>-Repository</w:t>
       </w:r>
       <w:proofErr w:type="spellEnd"/>
       <w:r>
         <w:rPr>
           <w:lang w:val="es-ES" w:eastAsia="es-ES"/>
         </w:rPr>
-        <w:t>-</w:t>
-      </w:r>
-      <w:proofErr w:type="spellStart"/>
-      <w:r>
-        <w:rPr>
-          <w:lang w:val="es-ES" w:eastAsia="es-ES"/>
-        </w:rPr>
-        <w:t>Service</w:t>
-      </w:r>
-      <w:proofErr w:type="spellEnd"/>
-      <w:r>
-        <w:rPr>
-          <w:lang w:val="es-ES" w:eastAsia="es-ES"/>
-        </w:rPr>
-        <w:t>-Repository</w:t>
-      </w:r>
-      <w:r>
-        <w:rPr>
-          <w:lang w:val="es-ES" w:eastAsia="es-ES"/>
-        </w:rPr>
         <w:t>, por la cual</w:t>
       </w:r>
       <w:r>
@@ -16530,16 +16021,8 @@
         <w:rPr>
           <w:lang w:val="es-ES" w:eastAsia="es-ES"/>
         </w:rPr>
-        <w:t xml:space="preserve"> lo cual facilita el mantenimiento y escalabilidad de la API </w:t>
-      </w:r>
-      <w:proofErr w:type="spellStart"/>
-      <w:r>
-        <w:rPr>
-          <w:lang w:val="es-ES" w:eastAsia="es-ES"/>
-        </w:rPr>
-        <w:t>Rest</w:t>
-      </w:r>
-      <w:proofErr w:type="spellEnd"/>
+        <w:t xml:space="preserve"> lo cual facilita el mantenimiento y escalabilidad de la API Rest</w:t>
+      </w:r>
       <w:r>
         <w:rPr>
           <w:lang w:val="es-ES" w:eastAsia="es-ES"/>
@@ -17088,7 +16571,21 @@
         <w:rPr>
           <w:lang w:val="es-ES" w:eastAsia="es-ES"/>
         </w:rPr>
-        <w:t xml:space="preserve">En FastAPI, podrías definir </w:t>
+        <w:t xml:space="preserve">En </w:t>
+      </w:r>
+      <w:proofErr w:type="spellStart"/>
+      <w:r>
+        <w:rPr>
+          <w:lang w:val="es-ES" w:eastAsia="es-ES"/>
+        </w:rPr>
+        <w:t>FastAPI</w:t>
+      </w:r>
+      <w:proofErr w:type="spellEnd"/>
+      <w:r>
+        <w:rPr>
+          <w:lang w:val="es-ES" w:eastAsia="es-ES"/>
+        </w:rPr>
+        <w:t xml:space="preserve">, podrías definir </w:t>
       </w:r>
       <w:proofErr w:type="spellStart"/>
       <w:r>
@@ -18020,14 +17517,12 @@
         </w:rPr>
         <w:t xml:space="preserve">, </w:t>
       </w:r>
-      <w:proofErr w:type="spellStart"/>
       <w:r>
         <w:rPr>
           <w:lang w:val="es-ES" w:eastAsia="es-ES"/>
         </w:rPr>
         <w:t>Chik</w:t>
       </w:r>
-      <w:proofErr w:type="spellEnd"/>
       <w:r>
         <w:rPr>
           <w:lang w:val="es-ES" w:eastAsia="es-ES"/>
@@ -18074,21 +17569,7 @@
         <w:rPr>
           <w:lang w:val="es-ES" w:eastAsia="es-ES"/>
         </w:rPr>
-        <w:t>Main inicializa la configuración (</w:t>
-      </w:r>
-      <w:proofErr w:type="spellStart"/>
-      <w:r>
-        <w:rPr>
-          <w:lang w:val="es-ES" w:eastAsia="es-ES"/>
-        </w:rPr>
-        <w:t>Config</w:t>
-      </w:r>
-      <w:proofErr w:type="spellEnd"/>
-      <w:r>
-        <w:rPr>
-          <w:lang w:val="es-ES" w:eastAsia="es-ES"/>
-        </w:rPr>
-        <w:t>) y define la instancia de la aplicación.</w:t>
+        <w:t>Main inicializa la configuración (Config) y define la instancia de la aplicación.</w:t>
       </w:r>
     </w:p>
     <w:p>
@@ -18351,18 +17832,10 @@
         <w:rPr>
           <w:lang w:val="es-ES" w:eastAsia="es-ES"/>
         </w:rPr>
-        <w:t>Arquitectura Front-</w:t>
-      </w:r>
-      <w:proofErr w:type="spellStart"/>
-      <w:r>
-        <w:rPr>
-          <w:lang w:val="es-ES" w:eastAsia="es-ES"/>
-        </w:rPr>
-        <w:t>end</w:t>
+        <w:t>Arquitectura Front-end</w:t>
       </w:r>
       <w:bookmarkEnd w:id="39"/>
       <w:bookmarkEnd w:id="40"/>
-      <w:proofErr w:type="spellEnd"/>
     </w:p>
     <w:p>
       <w:pPr>
@@ -18375,16 +17848,8 @@
         <w:rPr>
           <w:lang w:val="es-ES" w:eastAsia="es-ES"/>
         </w:rPr>
-        <w:t xml:space="preserve">El frontend ha sido desarrollado en </w:t>
-      </w:r>
-      <w:proofErr w:type="spellStart"/>
-      <w:r>
-        <w:rPr>
-          <w:lang w:val="es-ES" w:eastAsia="es-ES"/>
-        </w:rPr>
-        <w:t>Kotlin</w:t>
-      </w:r>
-      <w:proofErr w:type="spellEnd"/>
+        <w:t>El frontend ha sido desarrollado en Kotlin</w:t>
+      </w:r>
       <w:r>
         <w:rPr>
           <w:lang w:val="es-ES" w:eastAsia="es-ES"/>
@@ -19639,7 +19104,27 @@
           <w:color w:val="4F81BD" w:themeColor="accent1"/>
           <w:lang w:val="es-ES" w:eastAsia="es-ES"/>
         </w:rPr>
-        <w:t xml:space="preserve"> for PostgreSQL:</w:t>
+        <w:t xml:space="preserve"> </w:t>
+      </w:r>
+      <w:proofErr w:type="spellStart"/>
+      <w:r>
+        <w:rPr>
+          <w:b/>
+          <w:bCs/>
+          <w:color w:val="4F81BD" w:themeColor="accent1"/>
+          <w:lang w:val="es-ES" w:eastAsia="es-ES"/>
+        </w:rPr>
+        <w:t>for</w:t>
+      </w:r>
+      <w:proofErr w:type="spellEnd"/>
+      <w:r>
+        <w:rPr>
+          <w:b/>
+          <w:bCs/>
+          <w:color w:val="4F81BD" w:themeColor="accent1"/>
+          <w:lang w:val="es-ES" w:eastAsia="es-ES"/>
+        </w:rPr>
+        <w:t xml:space="preserve"> PostgreSQL:</w:t>
       </w:r>
     </w:p>
     <w:p>
@@ -19713,21 +19198,12 @@
           <w:lang w:val="es-ES" w:eastAsia="es-ES"/>
         </w:rPr>
       </w:pPr>
-      <w:proofErr w:type="spellStart"/>
       <w:r>
         <w:rPr>
           <w:color w:val="4F81BD" w:themeColor="accent1"/>
           <w:lang w:val="es-ES" w:eastAsia="es-ES"/>
         </w:rPr>
-        <w:t>Chik</w:t>
-      </w:r>
-      <w:proofErr w:type="spellEnd"/>
-      <w:r>
-        <w:rPr>
-          <w:color w:val="4F81BD" w:themeColor="accent1"/>
-          <w:lang w:val="es-ES" w:eastAsia="es-ES"/>
-        </w:rPr>
-        <w:t xml:space="preserve"> Container: </w:t>
+        <w:t xml:space="preserve">Chik Container: </w:t>
       </w:r>
       <w:r>
         <w:rPr>
@@ -20563,7 +20039,7 @@
         <w:rPr>
           <w:lang w:val="es-ES" w:eastAsia="es-ES"/>
         </w:rPr>
-        <w:t>Plan de Pruebas nivel Usuario</w:t>
+        <w:t>Test de esfuerzo</w:t>
       </w:r>
     </w:p>
     <w:p>
@@ -20595,22 +20071,312 @@
         <w:rPr>
           <w:lang w:val="es-ES" w:eastAsia="es-ES"/>
         </w:rPr>
+        <w:t>Plan de Pruebas nivel Usuario</w:t>
+      </w:r>
+    </w:p>
+    <w:p>
+      <w:pPr>
+        <w:ind w:left="360"/>
+        <w:rPr>
+          <w:lang w:val="es-ES" w:eastAsia="es-ES"/>
+        </w:rPr>
+      </w:pPr>
+      <w:r>
+        <w:rPr>
+          <w:lang w:val="es-ES" w:eastAsia="es-ES"/>
+        </w:rPr>
+        <w:t>Texto</w:t>
+      </w:r>
+    </w:p>
+    <w:p>
+      <w:pPr>
+        <w:pStyle w:val="Ttulo2"/>
+        <w:numPr>
+          <w:ilvl w:val="1"/>
+          <w:numId w:val="1"/>
+        </w:numPr>
+        <w:rPr>
+          <w:lang w:val="es-ES" w:eastAsia="es-ES"/>
+        </w:rPr>
+      </w:pPr>
+      <w:r>
+        <w:rPr>
+          <w:lang w:val="es-ES" w:eastAsia="es-ES"/>
+        </w:rPr>
         <w:t>Beta Testers</w:t>
       </w:r>
     </w:p>
     <w:p>
       <w:pPr>
-        <w:ind w:left="360"/>
-        <w:rPr>
-          <w:lang w:val="es-ES" w:eastAsia="es-ES"/>
-        </w:rPr>
-      </w:pPr>
-      <w:r>
-        <w:rPr>
-          <w:lang w:val="es-ES" w:eastAsia="es-ES"/>
-        </w:rPr>
-        <w:t>Texto</w:t>
-      </w:r>
+        <w:ind w:left="360" w:firstLine="348"/>
+        <w:rPr>
+          <w:lang w:val="es-ES" w:eastAsia="es-ES"/>
+        </w:rPr>
+      </w:pPr>
+      <w:r>
+        <w:rPr>
+          <w:lang w:val="es-ES" w:eastAsia="es-ES"/>
+        </w:rPr>
+        <w:t>Hemos solicitado a un grupo de personas cercanas con un nivel de dominio de las tecnologías bastante dispar, para poder abarcar un amplio abanico de posibilidades, la prueba de la aplicación. El resultado viene a confirmar lo que hemos probado hasta ahora.</w:t>
+      </w:r>
+      <w:r>
+        <w:rPr>
+          <w:lang w:val="es-ES" w:eastAsia="es-ES"/>
+        </w:rPr>
+        <w:t xml:space="preserve"> Sin embargo, hemos recibido algún comentario que nos ha ayudado a mejorar cosas de las que no éramos conscientes.</w:t>
+      </w:r>
+    </w:p>
+    <w:p>
+      <w:pPr>
+        <w:ind w:left="360" w:firstLine="348"/>
+        <w:rPr>
+          <w:lang w:val="es-ES" w:eastAsia="es-ES"/>
+        </w:rPr>
+      </w:pPr>
+      <w:r>
+        <w:rPr>
+          <w:lang w:val="es-ES" w:eastAsia="es-ES"/>
+        </w:rPr>
+        <w:t>Los reportes han sido los siguientes:</w:t>
+      </w:r>
+    </w:p>
+    <w:p>
+      <w:pPr>
+        <w:pStyle w:val="Prrafodelista"/>
+        <w:numPr>
+          <w:ilvl w:val="0"/>
+          <w:numId w:val="27"/>
+        </w:numPr>
+        <w:rPr>
+          <w:lang w:val="es-ES" w:eastAsia="es-ES"/>
+        </w:rPr>
+      </w:pPr>
+      <w:r>
+        <w:rPr>
+          <w:lang w:val="es-ES" w:eastAsia="es-ES"/>
+        </w:rPr>
+        <w:t xml:space="preserve">Los márgenes del formulario de Nuevo chik no permiten que el usuario visualice el campo completo. </w:t>
+      </w:r>
+      <w:r>
+        <w:rPr>
+          <w:color w:val="00B050"/>
+          <w:lang w:val="es-ES" w:eastAsia="es-ES"/>
+        </w:rPr>
+        <w:t>Corregido</w:t>
+      </w:r>
+      <w:r>
+        <w:rPr>
+          <w:lang w:val="es-ES" w:eastAsia="es-ES"/>
+        </w:rPr>
+        <w:t>.</w:t>
+      </w:r>
+    </w:p>
+    <w:p>
+      <w:pPr>
+        <w:pStyle w:val="Prrafodelista"/>
+        <w:numPr>
+          <w:ilvl w:val="0"/>
+          <w:numId w:val="27"/>
+        </w:numPr>
+        <w:rPr>
+          <w:lang w:val="es-ES" w:eastAsia="es-ES"/>
+        </w:rPr>
+      </w:pPr>
+      <w:r>
+        <w:rPr>
+          <w:lang w:val="es-ES" w:eastAsia="es-ES"/>
+        </w:rPr>
+        <w:t xml:space="preserve">El nombre de usuario se guardó con un espacio de más y no me conseguía loguear. </w:t>
+      </w:r>
+      <w:r>
+        <w:rPr>
+          <w:color w:val="00B050"/>
+          <w:lang w:val="es-ES" w:eastAsia="es-ES"/>
+        </w:rPr>
+        <w:t>Corregido</w:t>
+      </w:r>
+      <w:r>
+        <w:rPr>
+          <w:lang w:val="es-ES" w:eastAsia="es-ES"/>
+        </w:rPr>
+        <w:t>.</w:t>
+      </w:r>
+    </w:p>
+    <w:p>
+      <w:pPr>
+        <w:pStyle w:val="Prrafodelista"/>
+        <w:numPr>
+          <w:ilvl w:val="0"/>
+          <w:numId w:val="27"/>
+        </w:numPr>
+        <w:rPr>
+          <w:lang w:val="es-ES" w:eastAsia="es-ES"/>
+        </w:rPr>
+      </w:pPr>
+      <w:r>
+        <w:rPr>
+          <w:lang w:val="es-ES" w:eastAsia="es-ES"/>
+        </w:rPr>
+        <w:t xml:space="preserve">El email de bloqueo de dispositivo no funciona correctamente. </w:t>
+      </w:r>
+      <w:r>
+        <w:rPr>
+          <w:color w:val="00B050"/>
+          <w:lang w:val="es-ES" w:eastAsia="es-ES"/>
+        </w:rPr>
+        <w:t>Corregido</w:t>
+      </w:r>
+      <w:r>
+        <w:rPr>
+          <w:lang w:val="es-ES" w:eastAsia="es-ES"/>
+        </w:rPr>
+        <w:t>.</w:t>
+      </w:r>
+    </w:p>
+    <w:p>
+      <w:pPr>
+        <w:pStyle w:val="Prrafodelista"/>
+        <w:numPr>
+          <w:ilvl w:val="0"/>
+          <w:numId w:val="27"/>
+        </w:numPr>
+        <w:rPr>
+          <w:lang w:val="es-ES" w:eastAsia="es-ES"/>
+        </w:rPr>
+      </w:pPr>
+      <w:r>
+        <w:rPr>
+          <w:lang w:val="es-ES" w:eastAsia="es-ES"/>
+        </w:rPr>
+        <w:t xml:space="preserve">No entiendo nada porque todo está en inglés. </w:t>
+      </w:r>
+      <w:r>
+        <w:rPr>
+          <w:color w:val="FF0000"/>
+          <w:lang w:val="es-ES" w:eastAsia="es-ES"/>
+        </w:rPr>
+        <w:t>No corregido</w:t>
+      </w:r>
+      <w:r>
+        <w:rPr>
+          <w:lang w:val="es-ES" w:eastAsia="es-ES"/>
+        </w:rPr>
+        <w:t>. Fuera de alcance.</w:t>
+      </w:r>
+    </w:p>
+    <w:p>
+      <w:pPr>
+        <w:pStyle w:val="Prrafodelista"/>
+        <w:numPr>
+          <w:ilvl w:val="0"/>
+          <w:numId w:val="27"/>
+        </w:numPr>
+        <w:rPr>
+          <w:lang w:val="es-ES" w:eastAsia="es-ES"/>
+        </w:rPr>
+      </w:pPr>
+      <w:r>
+        <w:rPr>
+          <w:lang w:val="es-ES" w:eastAsia="es-ES"/>
+        </w:rPr>
+        <w:t xml:space="preserve">Varias faltas de ortografía (spelling), en diferentes puntos de la aplicación. </w:t>
+      </w:r>
+      <w:r>
+        <w:rPr>
+          <w:color w:val="00B050"/>
+          <w:lang w:val="es-ES" w:eastAsia="es-ES"/>
+        </w:rPr>
+        <w:t>Corregido</w:t>
+      </w:r>
+      <w:r>
+        <w:rPr>
+          <w:lang w:val="es-ES" w:eastAsia="es-ES"/>
+        </w:rPr>
+        <w:t>.</w:t>
+      </w:r>
+    </w:p>
+    <w:p>
+      <w:pPr>
+        <w:pStyle w:val="Prrafodelista"/>
+        <w:numPr>
+          <w:ilvl w:val="0"/>
+          <w:numId w:val="27"/>
+        </w:numPr>
+        <w:rPr>
+          <w:lang w:val="es-ES" w:eastAsia="es-ES"/>
+        </w:rPr>
+      </w:pPr>
+      <w:r>
+        <w:rPr>
+          <w:lang w:val="es-ES" w:eastAsia="es-ES"/>
+        </w:rPr>
+        <w:t xml:space="preserve">Los </w:t>
+      </w:r>
+      <w:r>
+        <w:rPr>
+          <w:lang w:val="es-ES" w:eastAsia="es-ES"/>
+        </w:rPr>
+        <w:t xml:space="preserve">datos del usuario conectado vienen sin precargar. La información no aparece. </w:t>
+      </w:r>
+      <w:r>
+        <w:rPr>
+          <w:color w:val="00B050"/>
+          <w:lang w:val="es-ES" w:eastAsia="es-ES"/>
+        </w:rPr>
+        <w:t>Corregido</w:t>
+      </w:r>
+      <w:r>
+        <w:rPr>
+          <w:lang w:val="es-ES" w:eastAsia="es-ES"/>
+        </w:rPr>
+        <w:t>.</w:t>
+      </w:r>
+    </w:p>
+    <w:p>
+      <w:pPr>
+        <w:pStyle w:val="Prrafodelista"/>
+        <w:numPr>
+          <w:ilvl w:val="0"/>
+          <w:numId w:val="27"/>
+        </w:numPr>
+        <w:rPr>
+          <w:lang w:val="es-ES" w:eastAsia="es-ES"/>
+        </w:rPr>
+      </w:pPr>
+      <w:r>
+        <w:rPr>
+          <w:lang w:val="es-ES" w:eastAsia="es-ES"/>
+        </w:rPr>
+        <w:t xml:space="preserve">El visualizador de imágenes es demasiado pequeño. </w:t>
+      </w:r>
+      <w:r>
+        <w:rPr>
+          <w:color w:val="00B050"/>
+          <w:lang w:val="es-ES" w:eastAsia="es-ES"/>
+        </w:rPr>
+        <w:t>Corregido</w:t>
+      </w:r>
+      <w:r>
+        <w:rPr>
+          <w:color w:val="00B050"/>
+          <w:lang w:val="es-ES" w:eastAsia="es-ES"/>
+        </w:rPr>
+        <w:t xml:space="preserve"> (parcialmente)</w:t>
+      </w:r>
+      <w:r>
+        <w:rPr>
+          <w:lang w:val="es-ES" w:eastAsia="es-ES"/>
+        </w:rPr>
+        <w:t xml:space="preserve">. </w:t>
+      </w:r>
+    </w:p>
+    <w:p>
+      <w:pPr>
+        <w:ind w:left="360" w:firstLine="340"/>
+        <w:rPr>
+          <w:lang w:val="es-ES" w:eastAsia="es-ES"/>
+        </w:rPr>
+      </w:pPr>
     </w:p>
     <w:p>
       <w:pPr>
@@ -23539,7 +23305,81 @@
         <w:rPr>
           <w:lang w:val="es-ES" w:eastAsia="es-ES"/>
         </w:rPr>
-        <w:t>Texto</w:t>
+        <w:t>Aunque hay maneras de utilizar solamente un tipo de modelo</w:t>
+      </w:r>
+      <w:r>
+        <w:rPr>
+          <w:lang w:val="es-ES" w:eastAsia="es-ES"/>
+        </w:rPr>
+        <w:t>, que hemos descartado</w:t>
+      </w:r>
+      <w:r>
+        <w:rPr>
+          <w:lang w:val="es-ES" w:eastAsia="es-ES"/>
+        </w:rPr>
+        <w:t>, opta</w:t>
+      </w:r>
+      <w:r>
+        <w:rPr>
+          <w:lang w:val="es-ES" w:eastAsia="es-ES"/>
+        </w:rPr>
+        <w:t>mos</w:t>
+      </w:r>
+      <w:r>
+        <w:rPr>
+          <w:lang w:val="es-ES" w:eastAsia="es-ES"/>
+        </w:rPr>
+        <w:t xml:space="preserve"> por utilizar ambos porque así podemos ofrecer una </w:t>
+      </w:r>
+      <w:r>
+        <w:rPr>
+          <w:lang w:val="es-ES" w:eastAsia="es-ES"/>
+        </w:rPr>
+        <w:t xml:space="preserve">mejor gestión </w:t>
+      </w:r>
+      <w:r>
+        <w:rPr>
+          <w:lang w:val="es-ES" w:eastAsia="es-ES"/>
+        </w:rPr>
+        <w:t>de</w:t>
+      </w:r>
+      <w:r>
+        <w:rPr>
+          <w:lang w:val="es-ES" w:eastAsia="es-ES"/>
+        </w:rPr>
+        <w:t xml:space="preserve"> los</w:t>
+      </w:r>
+      <w:r>
+        <w:rPr>
+          <w:lang w:val="es-ES" w:eastAsia="es-ES"/>
+        </w:rPr>
+        <w:t xml:space="preserve"> datos</w:t>
+      </w:r>
+      <w:r>
+        <w:rPr>
+          <w:lang w:val="es-ES" w:eastAsia="es-ES"/>
+        </w:rPr>
+        <w:t>.</w:t>
+      </w:r>
+    </w:p>
+    <w:p>
+      <w:pPr>
+        <w:ind w:left="708"/>
+        <w:rPr>
+          <w:lang w:val="es-ES" w:eastAsia="es-ES"/>
+        </w:rPr>
+      </w:pPr>
+      <w:r>
+        <w:rPr>
+          <w:lang w:val="es-ES" w:eastAsia="es-ES"/>
+        </w:rPr>
+        <w:t>En el modelo relacional almacenamos los datos del usuario, que son estables y fijos, para obtener un mayor rendimiento, consistencia y fiabilidad en las consultas. Sin embargo, la gestión de los chiks es diferente porque cada uno de ellos tiene unas determinadas características que lo hacen diferente del resto como, por ejemplo, la cantidad de imágenes, textos o videos y su orden. Por eso necesitamos utilizar un modelo más flexible</w:t>
+      </w:r>
+      <w:r>
+        <w:rPr>
+          <w:lang w:val="es-ES" w:eastAsia="es-ES"/>
+        </w:rPr>
+        <w:t xml:space="preserve"> y eficiente para esta casuística.</w:t>
       </w:r>
     </w:p>
     <w:p>
@@ -23558,7 +23398,19 @@
         <w:rPr>
           <w:lang w:val="es-ES" w:eastAsia="es-ES"/>
         </w:rPr>
-        <w:t>¿Cómo se relacional ambos modelos</w:t>
+        <w:t>¿Cómo se relaciona</w:t>
+      </w:r>
+      <w:r>
+        <w:rPr>
+          <w:lang w:val="es-ES" w:eastAsia="es-ES"/>
+        </w:rPr>
+        <w:t xml:space="preserve">n los </w:t>
+      </w:r>
+      <w:r>
+        <w:rPr>
+          <w:lang w:val="es-ES" w:eastAsia="es-ES"/>
+        </w:rPr>
+        <w:t>modelos</w:t>
       </w:r>
       <w:r>
         <w:rPr>
@@ -23585,7 +23437,19 @@
         <w:rPr>
           <w:lang w:val="es-ES" w:eastAsia="es-ES"/>
         </w:rPr>
-        <w:t>Texto</w:t>
+        <w:t xml:space="preserve">Los modelos se relacionan a través de la ID del usuario. Tanto PostgreSQL en cada </w:t>
+      </w:r>
+      <w:r>
+        <w:rPr>
+          <w:lang w:val="es-ES" w:eastAsia="es-ES"/>
+        </w:rPr>
+        <w:t>registro</w:t>
+      </w:r>
+      <w:r>
+        <w:rPr>
+          <w:lang w:val="es-ES" w:eastAsia="es-ES"/>
+        </w:rPr>
+        <w:t>, como MongoDB en cada uno de los chiks insertados almacenan la información de la ID del usuario.</w:t>
       </w:r>
     </w:p>
     <w:p>
@@ -23625,7 +23489,85 @@
         <w:rPr>
           <w:lang w:val="es-ES" w:eastAsia="es-ES"/>
         </w:rPr>
-        <w:t>Texto</w:t>
+        <w:t xml:space="preserve">En Café con </w:t>
+      </w:r>
+      <w:r>
+        <w:rPr>
+          <w:lang w:val="es-ES" w:eastAsia="es-ES"/>
+        </w:rPr>
+        <w:t>P</w:t>
+      </w:r>
+      <w:r>
+        <w:rPr>
+          <w:lang w:val="es-ES" w:eastAsia="es-ES"/>
+        </w:rPr>
+        <w:t xml:space="preserve">alito tenemos una predilección por el sistema de microservicios de Microsoft, que encontramos más </w:t>
+      </w:r>
+      <w:r>
+        <w:rPr>
+          <w:lang w:val="es-ES" w:eastAsia="es-ES"/>
+        </w:rPr>
+        <w:t>práctico</w:t>
+      </w:r>
+      <w:r>
+        <w:rPr>
+          <w:lang w:val="es-ES" w:eastAsia="es-ES"/>
+        </w:rPr>
+        <w:t xml:space="preserve"> que el de AWS o Google, por poner otros ejemplos</w:t>
+      </w:r>
+      <w:r>
+        <w:rPr>
+          <w:lang w:val="es-ES" w:eastAsia="es-ES"/>
+        </w:rPr>
+        <w:t>. P</w:t>
+      </w:r>
+      <w:r>
+        <w:rPr>
+          <w:lang w:val="es-ES" w:eastAsia="es-ES"/>
+        </w:rPr>
+        <w:t xml:space="preserve">ero el verdadero motivo por el que nos decantamos por el servicio cloud de Azure es que </w:t>
+      </w:r>
+      <w:r>
+        <w:rPr>
+          <w:lang w:val="es-ES" w:eastAsia="es-ES"/>
+        </w:rPr>
+        <w:t xml:space="preserve">nos </w:t>
+      </w:r>
+      <w:r>
+        <w:rPr>
+          <w:lang w:val="es-ES" w:eastAsia="es-ES"/>
+        </w:rPr>
+        <w:t>ofrece</w:t>
+      </w:r>
+      <w:r>
+        <w:rPr>
+          <w:lang w:val="es-ES" w:eastAsia="es-ES"/>
+        </w:rPr>
+        <w:t xml:space="preserve"> una</w:t>
+      </w:r>
+      <w:r>
+        <w:rPr>
+          <w:lang w:val="es-ES" w:eastAsia="es-ES"/>
+        </w:rPr>
+        <w:t xml:space="preserve"> redundancia geográfica</w:t>
+      </w:r>
+      <w:r>
+        <w:rPr>
+          <w:lang w:val="es-ES" w:eastAsia="es-ES"/>
+        </w:rPr>
+        <w:t xml:space="preserve"> controlada</w:t>
+      </w:r>
+      <w:r>
+        <w:rPr>
+          <w:lang w:val="es-ES" w:eastAsia="es-ES"/>
+        </w:rPr>
+        <w:t xml:space="preserve">. Los datos de los usuarios de la aplicación quedarán registrados en </w:t>
+      </w:r>
+      <w:r>
+        <w:rPr>
+          <w:lang w:val="es-ES" w:eastAsia="es-ES"/>
+        </w:rPr>
+        <w:t>países dentro del Espacio Económico Europeo (EEE), o en aquellos que cumplan con el Reglamento General de Protección de Datos (RGPD), siendo posible configurar la elección en todo momento.</w:t>
       </w:r>
     </w:p>
     <w:p>
@@ -23644,6 +23586,7 @@
         <w:rPr>
           <w:lang w:val="es-ES" w:eastAsia="es-ES"/>
         </w:rPr>
+        <w:lastRenderedPageBreak/>
         <w:t>¿Por qué usamos una arquitectura de microservicios en vez de una monolítica?</w:t>
       </w:r>
       <w:bookmarkEnd w:id="141"/>
@@ -23659,7 +23602,19 @@
         <w:rPr>
           <w:lang w:val="es-ES" w:eastAsia="es-ES"/>
         </w:rPr>
-        <w:t>Texto</w:t>
+        <w:t xml:space="preserve">Nuestro principal motivo para utilizar la arquitectura basada en microservicios es su escalabilidad. </w:t>
+      </w:r>
+      <w:r>
+        <w:rPr>
+          <w:lang w:val="es-ES" w:eastAsia="es-ES"/>
+        </w:rPr>
+        <w:t>Escalabilidad</w:t>
+      </w:r>
+      <w:r>
+        <w:rPr>
+          <w:lang w:val="es-ES" w:eastAsia="es-ES"/>
+        </w:rPr>
+        <w:t xml:space="preserve"> a la hora de implementar servicios de forma independiente, pero también horizontalmente, permitiendo manejar grandes volúmenes de tráfico simultáneamente, bajo demanda.</w:t>
       </w:r>
     </w:p>
     <w:p>
@@ -23693,7 +23648,25 @@
         <w:rPr>
           <w:lang w:val="es-ES" w:eastAsia="es-ES"/>
         </w:rPr>
-        <w:t>Texto</w:t>
+        <w:t xml:space="preserve">Chikara nace con un corazón multiplataforma. Que estemos presentando una aplicación móvil </w:t>
+      </w:r>
+      <w:r>
+        <w:rPr>
+          <w:lang w:val="es-ES" w:eastAsia="es-ES"/>
+        </w:rPr>
+        <w:t>se debe a que</w:t>
+      </w:r>
+      <w:r>
+        <w:rPr>
+          <w:lang w:val="es-ES" w:eastAsia="es-ES"/>
+        </w:rPr>
+        <w:t xml:space="preserve"> nos parece el sitio lógico por el que empezar, dado que, según entendemos, es la manera correcta de consumir los chiks, por la absoluta disponibilidad que ofrecen este tipo de dispositivos. </w:t>
+      </w:r>
+      <w:r>
+        <w:rPr>
+          <w:lang w:val="es-ES" w:eastAsia="es-ES"/>
+        </w:rPr>
+        <w:t>IOS, Xcode y su lenguaje más utilizado Swift, son la siguiente parada lógica del proyecto. Si todo evoluciona como hemos previsto y cumplimos con los objetivos de acogida que consideramos aceptables, no tardará en estar disponible una versión para IOS de Chikara con las mismas prestaciones que la de Android.</w:t>
       </w:r>
     </w:p>
     <w:p>
@@ -23727,7 +23700,25 @@
         <w:rPr>
           <w:lang w:val="es-ES" w:eastAsia="es-ES"/>
         </w:rPr>
-        <w:t>Texto</w:t>
+        <w:t>Para responder a esta pregunta necesitaríamos abrir el debate de si es mejor utilizar un framework nativo</w:t>
+      </w:r>
+      <w:r>
+        <w:rPr>
+          <w:lang w:val="es-ES" w:eastAsia="es-ES"/>
+        </w:rPr>
+        <w:t>,</w:t>
+      </w:r>
+      <w:r>
+        <w:rPr>
+          <w:lang w:val="es-ES" w:eastAsia="es-ES"/>
+        </w:rPr>
+        <w:t xml:space="preserve"> o si las ventajas que este ofrece no son suficientes para desechar uno multiplataforma.</w:t>
+      </w:r>
+      <w:r>
+        <w:rPr>
+          <w:lang w:val="es-ES" w:eastAsia="es-ES"/>
+        </w:rPr>
+        <w:t xml:space="preserve"> No es el sitio adecuado para ello. Hemos escogido funcionalidad sobre facilidad.</w:t>
       </w:r>
     </w:p>
     <w:sectPr>
@@ -23743,7 +23734,7 @@
 </file>
 
 <file path=word/endnotes.xml><?xml version="1.0" encoding="utf-8"?>
-<w:endnotes xmlns:wpc="http://schemas.microsoft.com/office/word/2010/wordprocessingCanvas" xmlns:cx="http://schemas.microsoft.com/office/drawing/2014/chartex" xmlns:cx1="http://schemas.microsoft.com/office/drawing/2015/9/8/chartex" xmlns:cx2="http://schemas.microsoft.com/office/drawing/2015/10/21/chartex" xmlns:cx3="http://schemas.microsoft.com/office/drawing/2016/5/9/chartex" xmlns:cx4="http://schemas.microsoft.com/office/drawing/2016/5/10/chartex" xmlns:cx5="http://schemas.microsoft.com/office/drawing/2016/5/11/chartex" xmlns:cx6="http://schemas.microsoft.com/office/drawing/2016/5/12/chartex" xmlns:cx7="http://schemas.microsoft.com/office/drawing/2016/5/13/chartex" xmlns:cx8="http://schemas.microsoft.com/office/drawing/2016/5/14/chartex" xmlns:mc="http://schemas.openxmlformats.org/markup-compatibility/2006" xmlns:aink="http://schemas.microsoft.com/office/drawing/2016/ink" xmlns:am3d="http://schemas.microsoft.com/office/drawing/2017/model3d" xmlns:o="urn:schemas-microsoft-com:office:office" xmlns:oel="http://schemas.microsoft.com/office/2019/extlst" xmlns:r="http://schemas.openxmlformats.org/officeDocument/2006/relationships" xmlns:m="http://schemas.openxmlformats.org/officeDocument/2006/math" xmlns:v="urn:schemas-microsoft-com:vml" xmlns:wp14="http://schemas.microsoft.com/office/word/2010/wordprocessingDrawing" xmlns:wp="http://schemas.openxmlformats.org/drawingml/2006/wordprocessingDrawing" xmlns:w10="urn:schemas-microsoft-com:office:word" xmlns:w="http://schemas.openxmlformats.org/wordprocessingml/2006/main" xmlns:w14="http://schemas.microsoft.com/office/word/2010/wordml" xmlns:w15="http://schemas.microsoft.com/office/word/2012/wordml" xmlns:w16cex="http://schemas.microsoft.com/office/word/2018/wordml/cex" xmlns:w16cid="http://schemas.microsoft.com/office/word/2016/wordml/cid" xmlns:w16="http://schemas.microsoft.com/office/word/2018/wordml" xmlns:w16du="http://schemas.microsoft.com/office/word/2023/wordml/word16du" xmlns:w16sdtdh="http://schemas.microsoft.com/office/word/2020/wordml/sdtdatahash" xmlns:w16se="http://schemas.microsoft.com/office/word/2015/wordml/symex" xmlns:wpg="http://schemas.microsoft.com/office/word/2010/wordprocessingGroup" xmlns:wpi="http://schemas.microsoft.com/office/word/2010/wordprocessingInk" xmlns:wne="http://schemas.microsoft.com/office/word/2006/wordml" xmlns:wps="http://schemas.microsoft.com/office/word/2010/wordprocessingShape" mc:Ignorable="w14 w15 w16se w16cid w16 w16cex w16sdtdh w16du wp14">
+<w:endnotes xmlns:wpc="http://schemas.microsoft.com/office/word/2010/wordprocessingCanvas" xmlns:cx="http://schemas.microsoft.com/office/drawing/2014/chartex" xmlns:cx1="http://schemas.microsoft.com/office/drawing/2015/9/8/chartex" xmlns:cx2="http://schemas.microsoft.com/office/drawing/2015/10/21/chartex" xmlns:cx3="http://schemas.microsoft.com/office/drawing/2016/5/9/chartex" xmlns:cx4="http://schemas.microsoft.com/office/drawing/2016/5/10/chartex" xmlns:cx5="http://schemas.microsoft.com/office/drawing/2016/5/11/chartex" xmlns:cx6="http://schemas.microsoft.com/office/drawing/2016/5/12/chartex" xmlns:cx7="http://schemas.microsoft.com/office/drawing/2016/5/13/chartex" xmlns:cx8="http://schemas.microsoft.com/office/drawing/2016/5/14/chartex" xmlns:mc="http://schemas.openxmlformats.org/markup-compatibility/2006" xmlns:aink="http://schemas.microsoft.com/office/drawing/2016/ink" xmlns:am3d="http://schemas.microsoft.com/office/drawing/2017/model3d" xmlns:o="urn:schemas-microsoft-com:office:office" xmlns:oel="http://schemas.microsoft.com/office/2019/extlst" xmlns:r="http://schemas.openxmlformats.org/officeDocument/2006/relationships" xmlns:m="http://schemas.openxmlformats.org/officeDocument/2006/math" xmlns:v="urn:schemas-microsoft-com:vml" xmlns:wp14="http://schemas.microsoft.com/office/word/2010/wordprocessingDrawing" xmlns:wp="http://schemas.openxmlformats.org/drawingml/2006/wordprocessingDrawing" xmlns:w10="urn:schemas-microsoft-com:office:word" xmlns:w="http://schemas.openxmlformats.org/wordprocessingml/2006/main" xmlns:w14="http://schemas.microsoft.com/office/word/2010/wordml" xmlns:w15="http://schemas.microsoft.com/office/word/2012/wordml" xmlns:w16cex="http://schemas.microsoft.com/office/word/2018/wordml/cex" xmlns:w16cid="http://schemas.microsoft.com/office/word/2016/wordml/cid" xmlns:w16="http://schemas.microsoft.com/office/word/2018/wordml" xmlns:w16sdtdh="http://schemas.microsoft.com/office/word/2020/wordml/sdtdatahash" xmlns:w16se="http://schemas.microsoft.com/office/word/2015/wordml/symex" xmlns:wpg="http://schemas.microsoft.com/office/word/2010/wordprocessingGroup" xmlns:wpi="http://schemas.microsoft.com/office/word/2010/wordprocessingInk" xmlns:wne="http://schemas.microsoft.com/office/word/2006/wordml" xmlns:wps="http://schemas.microsoft.com/office/word/2010/wordprocessingShape" mc:Ignorable="w14 w15 w16se w16cid w16 w16cex w16sdtdh wp14">
   <w:endnote w:type="separator" w:id="-1">
     <w:p>
       <w:pPr>
@@ -23768,7 +23759,7 @@
 </file>
 
 <file path=word/footer1.xml><?xml version="1.0" encoding="utf-8"?>
-<w:ftr xmlns:wpc="http://schemas.microsoft.com/office/word/2010/wordprocessingCanvas" xmlns:cx="http://schemas.microsoft.com/office/drawing/2014/chartex" xmlns:cx1="http://schemas.microsoft.com/office/drawing/2015/9/8/chartex" xmlns:cx2="http://schemas.microsoft.com/office/drawing/2015/10/21/chartex" xmlns:cx3="http://schemas.microsoft.com/office/drawing/2016/5/9/chartex" xmlns:cx4="http://schemas.microsoft.com/office/drawing/2016/5/10/chartex" xmlns:cx5="http://schemas.microsoft.com/office/drawing/2016/5/11/chartex" xmlns:cx6="http://schemas.microsoft.com/office/drawing/2016/5/12/chartex" xmlns:cx7="http://schemas.microsoft.com/office/drawing/2016/5/13/chartex" xmlns:cx8="http://schemas.microsoft.com/office/drawing/2016/5/14/chartex" xmlns:mc="http://schemas.openxmlformats.org/markup-compatibility/2006" xmlns:aink="http://schemas.microsoft.com/office/drawing/2016/ink" xmlns:am3d="http://schemas.microsoft.com/office/drawing/2017/model3d" xmlns:o="urn:schemas-microsoft-com:office:office" xmlns:oel="http://schemas.microsoft.com/office/2019/extlst" xmlns:r="http://schemas.openxmlformats.org/officeDocument/2006/relationships" xmlns:m="http://schemas.openxmlformats.org/officeDocument/2006/math" xmlns:v="urn:schemas-microsoft-com:vml" xmlns:wp14="http://schemas.microsoft.com/office/word/2010/wordprocessingDrawing" xmlns:wp="http://schemas.openxmlformats.org/drawingml/2006/wordprocessingDrawing" xmlns:w10="urn:schemas-microsoft-com:office:word" xmlns:w="http://schemas.openxmlformats.org/wordprocessingml/2006/main" xmlns:w14="http://schemas.microsoft.com/office/word/2010/wordml" xmlns:w15="http://schemas.microsoft.com/office/word/2012/wordml" xmlns:w16cex="http://schemas.microsoft.com/office/word/2018/wordml/cex" xmlns:w16cid="http://schemas.microsoft.com/office/word/2016/wordml/cid" xmlns:w16="http://schemas.microsoft.com/office/word/2018/wordml" xmlns:w16du="http://schemas.microsoft.com/office/word/2023/wordml/word16du" xmlns:w16sdtdh="http://schemas.microsoft.com/office/word/2020/wordml/sdtdatahash" xmlns:w16se="http://schemas.microsoft.com/office/word/2015/wordml/symex" xmlns:wpg="http://schemas.microsoft.com/office/word/2010/wordprocessingGroup" xmlns:wpi="http://schemas.microsoft.com/office/word/2010/wordprocessingInk" xmlns:wne="http://schemas.microsoft.com/office/word/2006/wordml" xmlns:wps="http://schemas.microsoft.com/office/word/2010/wordprocessingShape" mc:Ignorable="w14 w15 w16se w16cid w16 w16cex w16sdtdh w16du wp14">
+<w:ftr xmlns:wpc="http://schemas.microsoft.com/office/word/2010/wordprocessingCanvas" xmlns:cx="http://schemas.microsoft.com/office/drawing/2014/chartex" xmlns:cx1="http://schemas.microsoft.com/office/drawing/2015/9/8/chartex" xmlns:cx2="http://schemas.microsoft.com/office/drawing/2015/10/21/chartex" xmlns:cx3="http://schemas.microsoft.com/office/drawing/2016/5/9/chartex" xmlns:cx4="http://schemas.microsoft.com/office/drawing/2016/5/10/chartex" xmlns:cx5="http://schemas.microsoft.com/office/drawing/2016/5/11/chartex" xmlns:cx6="http://schemas.microsoft.com/office/drawing/2016/5/12/chartex" xmlns:cx7="http://schemas.microsoft.com/office/drawing/2016/5/13/chartex" xmlns:cx8="http://schemas.microsoft.com/office/drawing/2016/5/14/chartex" xmlns:mc="http://schemas.openxmlformats.org/markup-compatibility/2006" xmlns:aink="http://schemas.microsoft.com/office/drawing/2016/ink" xmlns:am3d="http://schemas.microsoft.com/office/drawing/2017/model3d" xmlns:o="urn:schemas-microsoft-com:office:office" xmlns:oel="http://schemas.microsoft.com/office/2019/extlst" xmlns:r="http://schemas.openxmlformats.org/officeDocument/2006/relationships" xmlns:m="http://schemas.openxmlformats.org/officeDocument/2006/math" xmlns:v="urn:schemas-microsoft-com:vml" xmlns:wp14="http://schemas.microsoft.com/office/word/2010/wordprocessingDrawing" xmlns:wp="http://schemas.openxmlformats.org/drawingml/2006/wordprocessingDrawing" xmlns:w10="urn:schemas-microsoft-com:office:word" xmlns:w="http://schemas.openxmlformats.org/wordprocessingml/2006/main" xmlns:w14="http://schemas.microsoft.com/office/word/2010/wordml" xmlns:w15="http://schemas.microsoft.com/office/word/2012/wordml" xmlns:w16cex="http://schemas.microsoft.com/office/word/2018/wordml/cex" xmlns:w16cid="http://schemas.microsoft.com/office/word/2016/wordml/cid" xmlns:w16="http://schemas.microsoft.com/office/word/2018/wordml" xmlns:w16sdtdh="http://schemas.microsoft.com/office/word/2020/wordml/sdtdatahash" xmlns:w16se="http://schemas.microsoft.com/office/word/2015/wordml/symex" xmlns:wpg="http://schemas.microsoft.com/office/word/2010/wordprocessingGroup" xmlns:wpi="http://schemas.microsoft.com/office/word/2010/wordprocessingInk" xmlns:wne="http://schemas.microsoft.com/office/word/2006/wordml" xmlns:wps="http://schemas.microsoft.com/office/word/2010/wordprocessingShape" mc:Ignorable="w14 w15 w16se w16cid w16 w16cex w16sdtdh wp14">
   <w:p>
     <w:pPr>
       <w:pStyle w:val="Piedepgina"/>
@@ -23924,7 +23915,7 @@
 </file>
 
 <file path=word/footnotes.xml><?xml version="1.0" encoding="utf-8"?>
-<w:footnotes xmlns:wpc="http://schemas.microsoft.com/office/word/2010/wordprocessingCanvas" xmlns:cx="http://schemas.microsoft.com/office/drawing/2014/chartex" xmlns:cx1="http://schemas.microsoft.com/office/drawing/2015/9/8/chartex" xmlns:cx2="http://schemas.microsoft.com/office/drawing/2015/10/21/chartex" xmlns:cx3="http://schemas.microsoft.com/office/drawing/2016/5/9/chartex" xmlns:cx4="http://schemas.microsoft.com/office/drawing/2016/5/10/chartex" xmlns:cx5="http://schemas.microsoft.com/office/drawing/2016/5/11/chartex" xmlns:cx6="http://schemas.microsoft.com/office/drawing/2016/5/12/chartex" xmlns:cx7="http://schemas.microsoft.com/office/drawing/2016/5/13/chartex" xmlns:cx8="http://schemas.microsoft.com/office/drawing/2016/5/14/chartex" xmlns:mc="http://schemas.openxmlformats.org/markup-compatibility/2006" xmlns:aink="http://schemas.microsoft.com/office/drawing/2016/ink" xmlns:am3d="http://schemas.microsoft.com/office/drawing/2017/model3d" xmlns:o="urn:schemas-microsoft-com:office:office" xmlns:oel="http://schemas.microsoft.com/office/2019/extlst" xmlns:r="http://schemas.openxmlformats.org/officeDocument/2006/relationships" xmlns:m="http://schemas.openxmlformats.org/officeDocument/2006/math" xmlns:v="urn:schemas-microsoft-com:vml" xmlns:wp14="http://schemas.microsoft.com/office/word/2010/wordprocessingDrawing" xmlns:wp="http://schemas.openxmlformats.org/drawingml/2006/wordprocessingDrawing" xmlns:w10="urn:schemas-microsoft-com:office:word" xmlns:w="http://schemas.openxmlformats.org/wordprocessingml/2006/main" xmlns:w14="http://schemas.microsoft.com/office/word/2010/wordml" xmlns:w15="http://schemas.microsoft.com/office/word/2012/wordml" xmlns:w16cex="http://schemas.microsoft.com/office/word/2018/wordml/cex" xmlns:w16cid="http://schemas.microsoft.com/office/word/2016/wordml/cid" xmlns:w16="http://schemas.microsoft.com/office/word/2018/wordml" xmlns:w16du="http://schemas.microsoft.com/office/word/2023/wordml/word16du" xmlns:w16sdtdh="http://schemas.microsoft.com/office/word/2020/wordml/sdtdatahash" xmlns:w16se="http://schemas.microsoft.com/office/word/2015/wordml/symex" xmlns:wpg="http://schemas.microsoft.com/office/word/2010/wordprocessingGroup" xmlns:wpi="http://schemas.microsoft.com/office/word/2010/wordprocessingInk" xmlns:wne="http://schemas.microsoft.com/office/word/2006/wordml" xmlns:wps="http://schemas.microsoft.com/office/word/2010/wordprocessingShape" mc:Ignorable="w14 w15 w16se w16cid w16 w16cex w16sdtdh w16du wp14">
+<w:footnotes xmlns:wpc="http://schemas.microsoft.com/office/word/2010/wordprocessingCanvas" xmlns:cx="http://schemas.microsoft.com/office/drawing/2014/chartex" xmlns:cx1="http://schemas.microsoft.com/office/drawing/2015/9/8/chartex" xmlns:cx2="http://schemas.microsoft.com/office/drawing/2015/10/21/chartex" xmlns:cx3="http://schemas.microsoft.com/office/drawing/2016/5/9/chartex" xmlns:cx4="http://schemas.microsoft.com/office/drawing/2016/5/10/chartex" xmlns:cx5="http://schemas.microsoft.com/office/drawing/2016/5/11/chartex" xmlns:cx6="http://schemas.microsoft.com/office/drawing/2016/5/12/chartex" xmlns:cx7="http://schemas.microsoft.com/office/drawing/2016/5/13/chartex" xmlns:cx8="http://schemas.microsoft.com/office/drawing/2016/5/14/chartex" xmlns:mc="http://schemas.openxmlformats.org/markup-compatibility/2006" xmlns:aink="http://schemas.microsoft.com/office/drawing/2016/ink" xmlns:am3d="http://schemas.microsoft.com/office/drawing/2017/model3d" xmlns:o="urn:schemas-microsoft-com:office:office" xmlns:oel="http://schemas.microsoft.com/office/2019/extlst" xmlns:r="http://schemas.openxmlformats.org/officeDocument/2006/relationships" xmlns:m="http://schemas.openxmlformats.org/officeDocument/2006/math" xmlns:v="urn:schemas-microsoft-com:vml" xmlns:wp14="http://schemas.microsoft.com/office/word/2010/wordprocessingDrawing" xmlns:wp="http://schemas.openxmlformats.org/drawingml/2006/wordprocessingDrawing" xmlns:w10="urn:schemas-microsoft-com:office:word" xmlns:w="http://schemas.openxmlformats.org/wordprocessingml/2006/main" xmlns:w14="http://schemas.microsoft.com/office/word/2010/wordml" xmlns:w15="http://schemas.microsoft.com/office/word/2012/wordml" xmlns:w16cex="http://schemas.microsoft.com/office/word/2018/wordml/cex" xmlns:w16cid="http://schemas.microsoft.com/office/word/2016/wordml/cid" xmlns:w16="http://schemas.microsoft.com/office/word/2018/wordml" xmlns:w16sdtdh="http://schemas.microsoft.com/office/word/2020/wordml/sdtdatahash" xmlns:w16se="http://schemas.microsoft.com/office/word/2015/wordml/symex" xmlns:wpg="http://schemas.microsoft.com/office/word/2010/wordprocessingGroup" xmlns:wpi="http://schemas.microsoft.com/office/word/2010/wordprocessingInk" xmlns:wne="http://schemas.microsoft.com/office/word/2006/wordml" xmlns:wps="http://schemas.microsoft.com/office/word/2010/wordprocessingShape" mc:Ignorable="w14 w15 w16se w16cid w16 w16cex w16sdtdh wp14">
   <w:footnote w:type="separator" w:id="-1">
     <w:p>
       <w:pPr>
@@ -23949,7 +23940,7 @@
 </file>
 
 <file path=word/header1.xml><?xml version="1.0" encoding="utf-8"?>
-<w:hdr xmlns:wpc="http://schemas.microsoft.com/office/word/2010/wordprocessingCanvas" xmlns:cx="http://schemas.microsoft.com/office/drawing/2014/chartex" xmlns:cx1="http://schemas.microsoft.com/office/drawing/2015/9/8/chartex" xmlns:cx2="http://schemas.microsoft.com/office/drawing/2015/10/21/chartex" xmlns:cx3="http://schemas.microsoft.com/office/drawing/2016/5/9/chartex" xmlns:cx4="http://schemas.microsoft.com/office/drawing/2016/5/10/chartex" xmlns:cx5="http://schemas.microsoft.com/office/drawing/2016/5/11/chartex" xmlns:cx6="http://schemas.microsoft.com/office/drawing/2016/5/12/chartex" xmlns:cx7="http://schemas.microsoft.com/office/drawing/2016/5/13/chartex" xmlns:cx8="http://schemas.microsoft.com/office/drawing/2016/5/14/chartex" xmlns:mc="http://schemas.openxmlformats.org/markup-compatibility/2006" xmlns:aink="http://schemas.microsoft.com/office/drawing/2016/ink" xmlns:am3d="http://schemas.microsoft.com/office/drawing/2017/model3d" xmlns:o="urn:schemas-microsoft-com:office:office" xmlns:oel="http://schemas.microsoft.com/office/2019/extlst" xmlns:r="http://schemas.openxmlformats.org/officeDocument/2006/relationships" xmlns:m="http://schemas.openxmlformats.org/officeDocument/2006/math" xmlns:v="urn:schemas-microsoft-com:vml" xmlns:wp14="http://schemas.microsoft.com/office/word/2010/wordprocessingDrawing" xmlns:wp="http://schemas.openxmlformats.org/drawingml/2006/wordprocessingDrawing" xmlns:w10="urn:schemas-microsoft-com:office:word" xmlns:w="http://schemas.openxmlformats.org/wordprocessingml/2006/main" xmlns:w14="http://schemas.microsoft.com/office/word/2010/wordml" xmlns:w15="http://schemas.microsoft.com/office/word/2012/wordml" xmlns:w16cex="http://schemas.microsoft.com/office/word/2018/wordml/cex" xmlns:w16cid="http://schemas.microsoft.com/office/word/2016/wordml/cid" xmlns:w16="http://schemas.microsoft.com/office/word/2018/wordml" xmlns:w16du="http://schemas.microsoft.com/office/word/2023/wordml/word16du" xmlns:w16sdtdh="http://schemas.microsoft.com/office/word/2020/wordml/sdtdatahash" xmlns:w16se="http://schemas.microsoft.com/office/word/2015/wordml/symex" xmlns:wpg="http://schemas.microsoft.com/office/word/2010/wordprocessingGroup" xmlns:wpi="http://schemas.microsoft.com/office/word/2010/wordprocessingInk" xmlns:wne="http://schemas.microsoft.com/office/word/2006/wordml" xmlns:wps="http://schemas.microsoft.com/office/word/2010/wordprocessingShape" mc:Ignorable="w14 w15 w16se w16cid w16 w16cex w16sdtdh w16du wp14">
+<w:hdr xmlns:wpc="http://schemas.microsoft.com/office/word/2010/wordprocessingCanvas" xmlns:cx="http://schemas.microsoft.com/office/drawing/2014/chartex" xmlns:cx1="http://schemas.microsoft.com/office/drawing/2015/9/8/chartex" xmlns:cx2="http://schemas.microsoft.com/office/drawing/2015/10/21/chartex" xmlns:cx3="http://schemas.microsoft.com/office/drawing/2016/5/9/chartex" xmlns:cx4="http://schemas.microsoft.com/office/drawing/2016/5/10/chartex" xmlns:cx5="http://schemas.microsoft.com/office/drawing/2016/5/11/chartex" xmlns:cx6="http://schemas.microsoft.com/office/drawing/2016/5/12/chartex" xmlns:cx7="http://schemas.microsoft.com/office/drawing/2016/5/13/chartex" xmlns:cx8="http://schemas.microsoft.com/office/drawing/2016/5/14/chartex" xmlns:mc="http://schemas.openxmlformats.org/markup-compatibility/2006" xmlns:aink="http://schemas.microsoft.com/office/drawing/2016/ink" xmlns:am3d="http://schemas.microsoft.com/office/drawing/2017/model3d" xmlns:o="urn:schemas-microsoft-com:office:office" xmlns:oel="http://schemas.microsoft.com/office/2019/extlst" xmlns:r="http://schemas.openxmlformats.org/officeDocument/2006/relationships" xmlns:m="http://schemas.openxmlformats.org/officeDocument/2006/math" xmlns:v="urn:schemas-microsoft-com:vml" xmlns:wp14="http://schemas.microsoft.com/office/word/2010/wordprocessingDrawing" xmlns:wp="http://schemas.openxmlformats.org/drawingml/2006/wordprocessingDrawing" xmlns:w10="urn:schemas-microsoft-com:office:word" xmlns:w="http://schemas.openxmlformats.org/wordprocessingml/2006/main" xmlns:w14="http://schemas.microsoft.com/office/word/2010/wordml" xmlns:w15="http://schemas.microsoft.com/office/word/2012/wordml" xmlns:w16cex="http://schemas.microsoft.com/office/word/2018/wordml/cex" xmlns:w16cid="http://schemas.microsoft.com/office/word/2016/wordml/cid" xmlns:w16="http://schemas.microsoft.com/office/word/2018/wordml" xmlns:w16sdtdh="http://schemas.microsoft.com/office/word/2020/wordml/sdtdatahash" xmlns:w16se="http://schemas.microsoft.com/office/word/2015/wordml/symex" xmlns:wpg="http://schemas.microsoft.com/office/word/2010/wordprocessingGroup" xmlns:wpi="http://schemas.microsoft.com/office/word/2010/wordprocessingInk" xmlns:wne="http://schemas.microsoft.com/office/word/2006/wordml" xmlns:wps="http://schemas.microsoft.com/office/word/2010/wordprocessingShape" mc:Ignorable="w14 w15 w16se w16cid w16 w16cex w16sdtdh wp14">
   <w:tbl>
     <w:tblPr>
       <w:tblW w:w="10348" w:type="dxa"/>
@@ -24183,7 +24174,7 @@
 </file>
 
 <file path=word/numbering.xml><?xml version="1.0" encoding="utf-8"?>
-<w:numbering xmlns:wpc="http://schemas.microsoft.com/office/word/2010/wordprocessingCanvas" xmlns:cx="http://schemas.microsoft.com/office/drawing/2014/chartex" xmlns:cx1="http://schemas.microsoft.com/office/drawing/2015/9/8/chartex" xmlns:cx2="http://schemas.microsoft.com/office/drawing/2015/10/21/chartex" xmlns:cx3="http://schemas.microsoft.com/office/drawing/2016/5/9/chartex" xmlns:cx4="http://schemas.microsoft.com/office/drawing/2016/5/10/chartex" xmlns:cx5="http://schemas.microsoft.com/office/drawing/2016/5/11/chartex" xmlns:cx6="http://schemas.microsoft.com/office/drawing/2016/5/12/chartex" xmlns:cx7="http://schemas.microsoft.com/office/drawing/2016/5/13/chartex" xmlns:cx8="http://schemas.microsoft.com/office/drawing/2016/5/14/chartex" xmlns:mc="http://schemas.openxmlformats.org/markup-compatibility/2006" xmlns:aink="http://schemas.microsoft.com/office/drawing/2016/ink" xmlns:am3d="http://schemas.microsoft.com/office/drawing/2017/model3d" xmlns:o="urn:schemas-microsoft-com:office:office" xmlns:oel="http://schemas.microsoft.com/office/2019/extlst" xmlns:r="http://schemas.openxmlformats.org/officeDocument/2006/relationships" xmlns:m="http://schemas.openxmlformats.org/officeDocument/2006/math" xmlns:v="urn:schemas-microsoft-com:vml" xmlns:wp14="http://schemas.microsoft.com/office/word/2010/wordprocessingDrawing" xmlns:wp="http://schemas.openxmlformats.org/drawingml/2006/wordprocessingDrawing" xmlns:w10="urn:schemas-microsoft-com:office:word" xmlns:w="http://schemas.openxmlformats.org/wordprocessingml/2006/main" xmlns:w14="http://schemas.microsoft.com/office/word/2010/wordml" xmlns:w15="http://schemas.microsoft.com/office/word/2012/wordml" xmlns:w16cex="http://schemas.microsoft.com/office/word/2018/wordml/cex" xmlns:w16cid="http://schemas.microsoft.com/office/word/2016/wordml/cid" xmlns:w16="http://schemas.microsoft.com/office/word/2018/wordml" xmlns:w16du="http://schemas.microsoft.com/office/word/2023/wordml/word16du" xmlns:w16sdtdh="http://schemas.microsoft.com/office/word/2020/wordml/sdtdatahash" xmlns:w16se="http://schemas.microsoft.com/office/word/2015/wordml/symex" xmlns:wpg="http://schemas.microsoft.com/office/word/2010/wordprocessingGroup" xmlns:wpi="http://schemas.microsoft.com/office/word/2010/wordprocessingInk" xmlns:wne="http://schemas.microsoft.com/office/word/2006/wordml" xmlns:wps="http://schemas.microsoft.com/office/word/2010/wordprocessingShape" mc:Ignorable="w14 w15 w16se w16cid w16 w16cex w16sdtdh w16du wp14">
+<w:numbering xmlns:wpc="http://schemas.microsoft.com/office/word/2010/wordprocessingCanvas" xmlns:cx="http://schemas.microsoft.com/office/drawing/2014/chartex" xmlns:cx1="http://schemas.microsoft.com/office/drawing/2015/9/8/chartex" xmlns:cx2="http://schemas.microsoft.com/office/drawing/2015/10/21/chartex" xmlns:cx3="http://schemas.microsoft.com/office/drawing/2016/5/9/chartex" xmlns:cx4="http://schemas.microsoft.com/office/drawing/2016/5/10/chartex" xmlns:cx5="http://schemas.microsoft.com/office/drawing/2016/5/11/chartex" xmlns:cx6="http://schemas.microsoft.com/office/drawing/2016/5/12/chartex" xmlns:cx7="http://schemas.microsoft.com/office/drawing/2016/5/13/chartex" xmlns:cx8="http://schemas.microsoft.com/office/drawing/2016/5/14/chartex" xmlns:mc="http://schemas.openxmlformats.org/markup-compatibility/2006" xmlns:aink="http://schemas.microsoft.com/office/drawing/2016/ink" xmlns:am3d="http://schemas.microsoft.com/office/drawing/2017/model3d" xmlns:o="urn:schemas-microsoft-com:office:office" xmlns:oel="http://schemas.microsoft.com/office/2019/extlst" xmlns:r="http://schemas.openxmlformats.org/officeDocument/2006/relationships" xmlns:m="http://schemas.openxmlformats.org/officeDocument/2006/math" xmlns:v="urn:schemas-microsoft-com:vml" xmlns:wp14="http://schemas.microsoft.com/office/word/2010/wordprocessingDrawing" xmlns:wp="http://schemas.openxmlformats.org/drawingml/2006/wordprocessingDrawing" xmlns:w10="urn:schemas-microsoft-com:office:word" xmlns:w="http://schemas.openxmlformats.org/wordprocessingml/2006/main" xmlns:w14="http://schemas.microsoft.com/office/word/2010/wordml" xmlns:w15="http://schemas.microsoft.com/office/word/2012/wordml" xmlns:w16cex="http://schemas.microsoft.com/office/word/2018/wordml/cex" xmlns:w16cid="http://schemas.microsoft.com/office/word/2016/wordml/cid" xmlns:w16="http://schemas.microsoft.com/office/word/2018/wordml" xmlns:w16sdtdh="http://schemas.microsoft.com/office/word/2020/wordml/sdtdatahash" xmlns:w16se="http://schemas.microsoft.com/office/word/2015/wordml/symex" xmlns:wpg="http://schemas.microsoft.com/office/word/2010/wordprocessingGroup" xmlns:wpi="http://schemas.microsoft.com/office/word/2010/wordprocessingInk" xmlns:wne="http://schemas.microsoft.com/office/word/2006/wordml" xmlns:wps="http://schemas.microsoft.com/office/word/2010/wordprocessingShape" mc:Ignorable="w14 w15 w16se w16cid w16 w16cex w16sdtdh wp14">
   <w:abstractNum w:abstractNumId="0" w15:restartNumberingAfterBreak="0">
     <w:nsid w:val="007F31DD"/>
     <w:multiLevelType w:val="hybridMultilevel"/>
@@ -25984,6 +25975,92 @@
     </w:lvl>
   </w:abstractNum>
   <w:abstractNum w:abstractNumId="17" w15:restartNumberingAfterBreak="0">
+    <w:nsid w:val="48511C65"/>
+    <w:multiLevelType w:val="multilevel"/>
+    <w:tmpl w:val="0C0A001F"/>
+    <w:lvl w:ilvl="0">
+      <w:start w:val="1"/>
+      <w:numFmt w:val="decimal"/>
+      <w:lvlText w:val="%1."/>
+      <w:lvlJc w:val="left"/>
+      <w:pPr>
+        <w:ind w:left="360" w:hanging="360"/>
+      </w:pPr>
+    </w:lvl>
+    <w:lvl w:ilvl="1">
+      <w:start w:val="1"/>
+      <w:numFmt w:val="decimal"/>
+      <w:lvlText w:val="%1.%2."/>
+      <w:lvlJc w:val="left"/>
+      <w:pPr>
+        <w:ind w:left="792" w:hanging="432"/>
+      </w:pPr>
+    </w:lvl>
+    <w:lvl w:ilvl="2">
+      <w:start w:val="1"/>
+      <w:numFmt w:val="decimal"/>
+      <w:lvlText w:val="%1.%2.%3."/>
+      <w:lvlJc w:val="left"/>
+      <w:pPr>
+        <w:ind w:left="1224" w:hanging="504"/>
+      </w:pPr>
+    </w:lvl>
+    <w:lvl w:ilvl="3">
+      <w:start w:val="1"/>
+      <w:numFmt w:val="decimal"/>
+      <w:lvlText w:val="%1.%2.%3.%4."/>
+      <w:lvlJc w:val="left"/>
+      <w:pPr>
+        <w:ind w:left="1728" w:hanging="648"/>
+      </w:pPr>
+    </w:lvl>
+    <w:lvl w:ilvl="4">
+      <w:start w:val="1"/>
+      <w:numFmt w:val="decimal"/>
+      <w:lvlText w:val="%1.%2.%3.%4.%5."/>
+      <w:lvlJc w:val="left"/>
+      <w:pPr>
+        <w:ind w:left="2232" w:hanging="792"/>
+      </w:pPr>
+    </w:lvl>
+    <w:lvl w:ilvl="5">
+      <w:start w:val="1"/>
+      <w:numFmt w:val="decimal"/>
+      <w:lvlText w:val="%1.%2.%3.%4.%5.%6."/>
+      <w:lvlJc w:val="left"/>
+      <w:pPr>
+        <w:ind w:left="2736" w:hanging="936"/>
+      </w:pPr>
+    </w:lvl>
+    <w:lvl w:ilvl="6">
+      <w:start w:val="1"/>
+      <w:numFmt w:val="decimal"/>
+      <w:lvlText w:val="%1.%2.%3.%4.%5.%6.%7."/>
+      <w:lvlJc w:val="left"/>
+      <w:pPr>
+        <w:ind w:left="3240" w:hanging="1080"/>
+      </w:pPr>
+    </w:lvl>
+    <w:lvl w:ilvl="7">
+      <w:start w:val="1"/>
+      <w:numFmt w:val="decimal"/>
+      <w:lvlText w:val="%1.%2.%3.%4.%5.%6.%7.%8."/>
+      <w:lvlJc w:val="left"/>
+      <w:pPr>
+        <w:ind w:left="3744" w:hanging="1224"/>
+      </w:pPr>
+    </w:lvl>
+    <w:lvl w:ilvl="8">
+      <w:start w:val="1"/>
+      <w:numFmt w:val="decimal"/>
+      <w:lvlText w:val="%1.%2.%3.%4.%5.%6.%7.%8.%9."/>
+      <w:lvlJc w:val="left"/>
+      <w:pPr>
+        <w:ind w:left="4320" w:hanging="1440"/>
+      </w:pPr>
+    </w:lvl>
+  </w:abstractNum>
+  <w:abstractNum w:abstractNumId="18" w15:restartNumberingAfterBreak="0">
     <w:nsid w:val="5A510DD9"/>
     <w:multiLevelType w:val="multilevel"/>
     <w:tmpl w:val="0C0A001F"/>
@@ -26069,7 +26146,7 @@
       </w:pPr>
     </w:lvl>
   </w:abstractNum>
-  <w:abstractNum w:abstractNumId="18" w15:restartNumberingAfterBreak="0">
+  <w:abstractNum w:abstractNumId="19" w15:restartNumberingAfterBreak="0">
     <w:nsid w:val="5B2601B1"/>
     <w:multiLevelType w:val="hybridMultilevel"/>
     <w:tmpl w:val="06B001DC"/>
@@ -26182,7 +26259,206 @@
       </w:rPr>
     </w:lvl>
   </w:abstractNum>
-  <w:abstractNum w:abstractNumId="19" w15:restartNumberingAfterBreak="0">
+  <w:abstractNum w:abstractNumId="20" w15:restartNumberingAfterBreak="0">
+    <w:nsid w:val="61C86F95"/>
+    <w:multiLevelType w:val="hybridMultilevel"/>
+    <w:tmpl w:val="E1E4A38C"/>
+    <w:lvl w:ilvl="0" w:tplc="040A0001">
+      <w:start w:val="1"/>
+      <w:numFmt w:val="bullet"/>
+      <w:lvlText w:val=""/>
+      <w:lvlJc w:val="left"/>
+      <w:pPr>
+        <w:ind w:left="1420" w:hanging="360"/>
+      </w:pPr>
+      <w:rPr>
+        <w:rFonts w:ascii="Symbol" w:hAnsi="Symbol" w:hint="default"/>
+      </w:rPr>
+    </w:lvl>
+    <w:lvl w:ilvl="1" w:tplc="040A0003" w:tentative="1">
+      <w:start w:val="1"/>
+      <w:numFmt w:val="bullet"/>
+      <w:lvlText w:val="o"/>
+      <w:lvlJc w:val="left"/>
+      <w:pPr>
+        <w:ind w:left="2140" w:hanging="360"/>
+      </w:pPr>
+      <w:rPr>
+        <w:rFonts w:ascii="Courier New" w:hAnsi="Courier New" w:cs="Courier New" w:hint="default"/>
+      </w:rPr>
+    </w:lvl>
+    <w:lvl w:ilvl="2" w:tplc="040A0005" w:tentative="1">
+      <w:start w:val="1"/>
+      <w:numFmt w:val="bullet"/>
+      <w:lvlText w:val=""/>
+      <w:lvlJc w:val="left"/>
+      <w:pPr>
+        <w:ind w:left="2860" w:hanging="360"/>
+      </w:pPr>
+      <w:rPr>
+        <w:rFonts w:ascii="Wingdings" w:hAnsi="Wingdings" w:hint="default"/>
+      </w:rPr>
+    </w:lvl>
+    <w:lvl w:ilvl="3" w:tplc="040A0001" w:tentative="1">
+      <w:start w:val="1"/>
+      <w:numFmt w:val="bullet"/>
+      <w:lvlText w:val=""/>
+      <w:lvlJc w:val="left"/>
+      <w:pPr>
+        <w:ind w:left="3580" w:hanging="360"/>
+      </w:pPr>
+      <w:rPr>
+        <w:rFonts w:ascii="Symbol" w:hAnsi="Symbol" w:hint="default"/>
+      </w:rPr>
+    </w:lvl>
+    <w:lvl w:ilvl="4" w:tplc="040A0003" w:tentative="1">
+      <w:start w:val="1"/>
+      <w:numFmt w:val="bullet"/>
+      <w:lvlText w:val="o"/>
+      <w:lvlJc w:val="left"/>
+      <w:pPr>
+        <w:ind w:left="4300" w:hanging="360"/>
+      </w:pPr>
+      <w:rPr>
+        <w:rFonts w:ascii="Courier New" w:hAnsi="Courier New" w:cs="Courier New" w:hint="default"/>
+      </w:rPr>
+    </w:lvl>
+    <w:lvl w:ilvl="5" w:tplc="040A0005" w:tentative="1">
+      <w:start w:val="1"/>
+      <w:numFmt w:val="bullet"/>
+      <w:lvlText w:val=""/>
+      <w:lvlJc w:val="left"/>
+      <w:pPr>
+        <w:ind w:left="5020" w:hanging="360"/>
+      </w:pPr>
+      <w:rPr>
+        <w:rFonts w:ascii="Wingdings" w:hAnsi="Wingdings" w:hint="default"/>
+      </w:rPr>
+    </w:lvl>
+    <w:lvl w:ilvl="6" w:tplc="040A0001" w:tentative="1">
+      <w:start w:val="1"/>
+      <w:numFmt w:val="bullet"/>
+      <w:lvlText w:val=""/>
+      <w:lvlJc w:val="left"/>
+      <w:pPr>
+        <w:ind w:left="5740" w:hanging="360"/>
+      </w:pPr>
+      <w:rPr>
+        <w:rFonts w:ascii="Symbol" w:hAnsi="Symbol" w:hint="default"/>
+      </w:rPr>
+    </w:lvl>
+    <w:lvl w:ilvl="7" w:tplc="040A0003" w:tentative="1">
+      <w:start w:val="1"/>
+      <w:numFmt w:val="bullet"/>
+      <w:lvlText w:val="o"/>
+      <w:lvlJc w:val="left"/>
+      <w:pPr>
+        <w:ind w:left="6460" w:hanging="360"/>
+      </w:pPr>
+      <w:rPr>
+        <w:rFonts w:ascii="Courier New" w:hAnsi="Courier New" w:cs="Courier New" w:hint="default"/>
+      </w:rPr>
+    </w:lvl>
+    <w:lvl w:ilvl="8" w:tplc="040A0005" w:tentative="1">
+      <w:start w:val="1"/>
+      <w:numFmt w:val="bullet"/>
+      <w:lvlText w:val=""/>
+      <w:lvlJc w:val="left"/>
+      <w:pPr>
+        <w:ind w:left="7180" w:hanging="360"/>
+      </w:pPr>
+      <w:rPr>
+        <w:rFonts w:ascii="Wingdings" w:hAnsi="Wingdings" w:hint="default"/>
+      </w:rPr>
+    </w:lvl>
+  </w:abstractNum>
+  <w:abstractNum w:abstractNumId="21" w15:restartNumberingAfterBreak="0">
+    <w:nsid w:val="623F47DC"/>
+    <w:multiLevelType w:val="multilevel"/>
+    <w:tmpl w:val="0C0A001F"/>
+    <w:lvl w:ilvl="0">
+      <w:start w:val="1"/>
+      <w:numFmt w:val="decimal"/>
+      <w:lvlText w:val="%1."/>
+      <w:lvlJc w:val="left"/>
+      <w:pPr>
+        <w:ind w:left="360" w:hanging="360"/>
+      </w:pPr>
+    </w:lvl>
+    <w:lvl w:ilvl="1">
+      <w:start w:val="1"/>
+      <w:numFmt w:val="decimal"/>
+      <w:lvlText w:val="%1.%2."/>
+      <w:lvlJc w:val="left"/>
+      <w:pPr>
+        <w:ind w:left="792" w:hanging="432"/>
+      </w:pPr>
+    </w:lvl>
+    <w:lvl w:ilvl="2">
+      <w:start w:val="1"/>
+      <w:numFmt w:val="decimal"/>
+      <w:lvlText w:val="%1.%2.%3."/>
+      <w:lvlJc w:val="left"/>
+      <w:pPr>
+        <w:ind w:left="1224" w:hanging="504"/>
+      </w:pPr>
+    </w:lvl>
+    <w:lvl w:ilvl="3">
+      <w:start w:val="1"/>
+      <w:numFmt w:val="decimal"/>
+      <w:lvlText w:val="%1.%2.%3.%4."/>
+      <w:lvlJc w:val="left"/>
+      <w:pPr>
+        <w:ind w:left="1728" w:hanging="648"/>
+      </w:pPr>
+    </w:lvl>
+    <w:lvl w:ilvl="4">
+      <w:start w:val="1"/>
+      <w:numFmt w:val="decimal"/>
+      <w:lvlText w:val="%1.%2.%3.%4.%5."/>
+      <w:lvlJc w:val="left"/>
+      <w:pPr>
+        <w:ind w:left="2232" w:hanging="792"/>
+      </w:pPr>
+    </w:lvl>
+    <w:lvl w:ilvl="5">
+      <w:start w:val="1"/>
+      <w:numFmt w:val="decimal"/>
+      <w:lvlText w:val="%1.%2.%3.%4.%5.%6."/>
+      <w:lvlJc w:val="left"/>
+      <w:pPr>
+        <w:ind w:left="2736" w:hanging="936"/>
+      </w:pPr>
+    </w:lvl>
+    <w:lvl w:ilvl="6">
+      <w:start w:val="1"/>
+      <w:numFmt w:val="decimal"/>
+      <w:lvlText w:val="%1.%2.%3.%4.%5.%6.%7."/>
+      <w:lvlJc w:val="left"/>
+      <w:pPr>
+        <w:ind w:left="3240" w:hanging="1080"/>
+      </w:pPr>
+    </w:lvl>
+    <w:lvl w:ilvl="7">
+      <w:start w:val="1"/>
+      <w:numFmt w:val="decimal"/>
+      <w:lvlText w:val="%1.%2.%3.%4.%5.%6.%7.%8."/>
+      <w:lvlJc w:val="left"/>
+      <w:pPr>
+        <w:ind w:left="3744" w:hanging="1224"/>
+      </w:pPr>
+    </w:lvl>
+    <w:lvl w:ilvl="8">
+      <w:start w:val="1"/>
+      <w:numFmt w:val="decimal"/>
+      <w:lvlText w:val="%1.%2.%3.%4.%5.%6.%7.%8.%9."/>
+      <w:lvlJc w:val="left"/>
+      <w:pPr>
+        <w:ind w:left="4320" w:hanging="1440"/>
+      </w:pPr>
+    </w:lvl>
+  </w:abstractNum>
+  <w:abstractNum w:abstractNumId="22" w15:restartNumberingAfterBreak="0">
     <w:nsid w:val="66494C80"/>
     <w:multiLevelType w:val="hybridMultilevel"/>
     <w:tmpl w:val="3A5644F0"/>
@@ -26295,7 +26571,7 @@
       </w:rPr>
     </w:lvl>
   </w:abstractNum>
-  <w:abstractNum w:abstractNumId="20" w15:restartNumberingAfterBreak="0">
+  <w:abstractNum w:abstractNumId="23" w15:restartNumberingAfterBreak="0">
     <w:nsid w:val="6CA26387"/>
     <w:multiLevelType w:val="multilevel"/>
     <w:tmpl w:val="0C0A001F"/>
@@ -26381,7 +26657,7 @@
       </w:pPr>
     </w:lvl>
   </w:abstractNum>
-  <w:abstractNum w:abstractNumId="21" w15:restartNumberingAfterBreak="0">
+  <w:abstractNum w:abstractNumId="24" w15:restartNumberingAfterBreak="0">
     <w:nsid w:val="754649B7"/>
     <w:multiLevelType w:val="hybridMultilevel"/>
     <w:tmpl w:val="F0A0B67E"/>
@@ -26495,7 +26771,7 @@
       </w:rPr>
     </w:lvl>
   </w:abstractNum>
-  <w:abstractNum w:abstractNumId="22" w15:restartNumberingAfterBreak="0">
+  <w:abstractNum w:abstractNumId="25" w15:restartNumberingAfterBreak="0">
     <w:nsid w:val="7B0A138E"/>
     <w:multiLevelType w:val="hybridMultilevel"/>
     <w:tmpl w:val="315AC26E"/>
@@ -26581,7 +26857,7 @@
       </w:pPr>
     </w:lvl>
   </w:abstractNum>
-  <w:abstractNum w:abstractNumId="23" w15:restartNumberingAfterBreak="0">
+  <w:abstractNum w:abstractNumId="26" w15:restartNumberingAfterBreak="0">
     <w:nsid w:val="7D8662D8"/>
     <w:multiLevelType w:val="hybridMultilevel"/>
     <w:tmpl w:val="7336685E"/>
@@ -26695,7 +26971,7 @@
     </w:lvl>
   </w:abstractNum>
   <w:num w:numId="1" w16cid:durableId="346948220">
-    <w:abstractNumId w:val="20"/>
+    <w:abstractNumId w:val="23"/>
   </w:num>
   <w:num w:numId="2" w16cid:durableId="2106418684">
     <w:abstractNumId w:val="11"/>
@@ -26713,7 +26989,7 @@
     <w:abstractNumId w:val="1"/>
   </w:num>
   <w:num w:numId="7" w16cid:durableId="968437709">
-    <w:abstractNumId w:val="23"/>
+    <w:abstractNumId w:val="26"/>
   </w:num>
   <w:num w:numId="8" w16cid:durableId="79180820">
     <w:abstractNumId w:val="9"/>
@@ -26722,13 +26998,13 @@
     <w:abstractNumId w:val="13"/>
   </w:num>
   <w:num w:numId="10" w16cid:durableId="704254052">
-    <w:abstractNumId w:val="22"/>
+    <w:abstractNumId w:val="25"/>
   </w:num>
   <w:num w:numId="11" w16cid:durableId="1018309939">
     <w:abstractNumId w:val="14"/>
   </w:num>
   <w:num w:numId="12" w16cid:durableId="1013608604">
-    <w:abstractNumId w:val="19"/>
+    <w:abstractNumId w:val="22"/>
   </w:num>
   <w:num w:numId="13" w16cid:durableId="673724279">
     <w:abstractNumId w:val="0"/>
@@ -26737,13 +27013,13 @@
     <w:abstractNumId w:val="6"/>
   </w:num>
   <w:num w:numId="15" w16cid:durableId="1913926682">
-    <w:abstractNumId w:val="21"/>
+    <w:abstractNumId w:val="24"/>
   </w:num>
   <w:num w:numId="16" w16cid:durableId="85229407">
     <w:abstractNumId w:val="15"/>
   </w:num>
   <w:num w:numId="17" w16cid:durableId="487288850">
-    <w:abstractNumId w:val="18"/>
+    <w:abstractNumId w:val="19"/>
   </w:num>
   <w:num w:numId="18" w16cid:durableId="449400831">
     <w:abstractNumId w:val="5"/>
@@ -26764,14 +27040,23 @@
     <w:abstractNumId w:val="12"/>
   </w:num>
   <w:num w:numId="24" w16cid:durableId="970280253">
+    <w:abstractNumId w:val="18"/>
+  </w:num>
+  <w:num w:numId="25" w16cid:durableId="506676484">
+    <w:abstractNumId w:val="21"/>
+  </w:num>
+  <w:num w:numId="26" w16cid:durableId="24527814">
     <w:abstractNumId w:val="17"/>
+  </w:num>
+  <w:num w:numId="27" w16cid:durableId="667711154">
+    <w:abstractNumId w:val="20"/>
   </w:num>
   <w:numIdMacAtCleanup w:val="12"/>
 </w:numbering>
 </file>
 
 <file path=word/styles.xml><?xml version="1.0" encoding="utf-8"?>
-<w:styles xmlns:mc="http://schemas.openxmlformats.org/markup-compatibility/2006" xmlns:r="http://schemas.openxmlformats.org/officeDocument/2006/relationships" xmlns:w="http://schemas.openxmlformats.org/wordprocessingml/2006/main" xmlns:w14="http://schemas.microsoft.com/office/word/2010/wordml" xmlns:w15="http://schemas.microsoft.com/office/word/2012/wordml" xmlns:w16cex="http://schemas.microsoft.com/office/word/2018/wordml/cex" xmlns:w16cid="http://schemas.microsoft.com/office/word/2016/wordml/cid" xmlns:w16="http://schemas.microsoft.com/office/word/2018/wordml" xmlns:w16du="http://schemas.microsoft.com/office/word/2023/wordml/word16du" xmlns:w16sdtdh="http://schemas.microsoft.com/office/word/2020/wordml/sdtdatahash" xmlns:w16se="http://schemas.microsoft.com/office/word/2015/wordml/symex" mc:Ignorable="w14 w15 w16se w16cid w16 w16cex w16sdtdh w16du">
+<w:styles xmlns:mc="http://schemas.openxmlformats.org/markup-compatibility/2006" xmlns:r="http://schemas.openxmlformats.org/officeDocument/2006/relationships" xmlns:w="http://schemas.openxmlformats.org/wordprocessingml/2006/main" xmlns:w14="http://schemas.microsoft.com/office/word/2010/wordml" xmlns:w15="http://schemas.microsoft.com/office/word/2012/wordml" xmlns:w16cex="http://schemas.microsoft.com/office/word/2018/wordml/cex" xmlns:w16cid="http://schemas.microsoft.com/office/word/2016/wordml/cid" xmlns:w16="http://schemas.microsoft.com/office/word/2018/wordml" xmlns:w16sdtdh="http://schemas.microsoft.com/office/word/2020/wordml/sdtdatahash" xmlns:w16se="http://schemas.microsoft.com/office/word/2015/wordml/symex" mc:Ignorable="w14 w15 w16se w16cid w16 w16cex w16sdtdh">
   <w:docDefaults>
     <w:rPrDefault>
       <w:rPr>
@@ -28192,6 +28477,15 @@
 </file>
 
 <file path=customXml/item1.xml><?xml version="1.0" encoding="utf-8"?>
+<?mso-contentType ?>
+<FormTemplates xmlns="http://schemas.microsoft.com/sharepoint/v3/contenttype/forms">
+  <Display>DocumentLibraryForm</Display>
+  <Edit>DocumentLibraryForm</Edit>
+  <New>DocumentLibraryForm</New>
+</FormTemplates>
+</file>
+
+<file path=customXml/item2.xml><?xml version="1.0" encoding="utf-8"?>
 <ct:contentTypeSchema xmlns:ct="http://schemas.microsoft.com/office/2006/metadata/contentType" xmlns:ma="http://schemas.microsoft.com/office/2006/metadata/properties/metaAttributes" ct:_="" ma:_="" ma:contentTypeName="Documento" ma:contentTypeID="0x010100AD3ECB3241CA9A469872F065EAB7EDC2" ma:contentTypeVersion="4" ma:contentTypeDescription="Crear nuevo documento." ma:contentTypeScope="" ma:versionID="adad99d222c08ed6b41cf33cc3775b29">
   <xsd:schema xmlns:xsd="http://www.w3.org/2001/XMLSchema" xmlns:xs="http://www.w3.org/2001/XMLSchema" xmlns:p="http://schemas.microsoft.com/office/2006/metadata/properties" xmlns:ns2="40ff8323-57fd-4467-8ca6-18d88d28dc2d" xmlns:ns3="0719f6d4-e63a-445b-8653-b337942af0bd" targetNamespace="http://schemas.microsoft.com/office/2006/metadata/properties" ma:root="true" ma:fieldsID="2a8a10a03d1c8ed40b535abf323358bc" ns2:_="" ns3:_="">
     <xsd:import namespace="40ff8323-57fd-4467-8ca6-18d88d28dc2d"/>
@@ -28356,26 +28650,25 @@
 </ct:contentTypeSchema>
 </file>
 
-<file path=customXml/item2.xml><?xml version="1.0" encoding="utf-8"?>
-<?mso-contentType ?>
-<FormTemplates xmlns="http://schemas.microsoft.com/sharepoint/v3/contenttype/forms">
-  <Display>DocumentLibraryForm</Display>
-  <Edit>DocumentLibraryForm</Edit>
-  <New>DocumentLibraryForm</New>
-</FormTemplates>
-</file>
-
 <file path=customXml/item3.xml><?xml version="1.0" encoding="utf-8"?>
-<b:Sources xmlns:b="http://schemas.openxmlformats.org/officeDocument/2006/bibliography" xmlns="http://schemas.openxmlformats.org/officeDocument/2006/bibliography" SelectedStyle="\HarvardAnglia2008OfficeOnline.xsl" StyleName="Harvard - Anglia" Version="2008"/>
-</file>
-
-<file path=customXml/item4.xml><?xml version="1.0" encoding="utf-8"?>
 <p:properties xmlns:p="http://schemas.microsoft.com/office/2006/metadata/properties" xmlns:xsi="http://www.w3.org/2001/XMLSchema-instance" xmlns:pc="http://schemas.microsoft.com/office/infopath/2007/PartnerControls">
   <documentManagement/>
 </p:properties>
 </file>
 
+<file path=customXml/item4.xml><?xml version="1.0" encoding="utf-8"?>
+<b:Sources xmlns:b="http://schemas.openxmlformats.org/officeDocument/2006/bibliography" xmlns="http://schemas.openxmlformats.org/officeDocument/2006/bibliography" SelectedStyle="\HarvardAnglia2008OfficeOnline.xsl" StyleName="Harvard - Anglia" Version="2008"/>
+</file>
+
 <file path=customXml/itemProps1.xml><?xml version="1.0" encoding="utf-8"?>
+<ds:datastoreItem xmlns:ds="http://schemas.openxmlformats.org/officeDocument/2006/customXml" ds:itemID="{C28269E8-2A95-42F2-AB88-1343B451CCED}">
+  <ds:schemaRefs>
+    <ds:schemaRef ds:uri="http://schemas.microsoft.com/sharepoint/v3/contenttype/forms"/>
+  </ds:schemaRefs>
+</ds:datastoreItem>
+</file>
+
+<file path=customXml/itemProps2.xml><?xml version="1.0" encoding="utf-8"?>
 <ds:datastoreItem xmlns:ds="http://schemas.openxmlformats.org/officeDocument/2006/customXml" ds:itemID="{E13C4FD4-1C6B-4DBE-9BD1-E209C41B03E3}">
   <ds:schemaRefs>
     <ds:schemaRef ds:uri="http://schemas.microsoft.com/office/2006/metadata/contentType"/>
@@ -28394,27 +28687,19 @@
 </ds:datastoreItem>
 </file>
 
-<file path=customXml/itemProps2.xml><?xml version="1.0" encoding="utf-8"?>
-<ds:datastoreItem xmlns:ds="http://schemas.openxmlformats.org/officeDocument/2006/customXml" ds:itemID="{C28269E8-2A95-42F2-AB88-1343B451CCED}">
-  <ds:schemaRefs>
-    <ds:schemaRef ds:uri="http://schemas.microsoft.com/sharepoint/v3/contenttype/forms"/>
-  </ds:schemaRefs>
-</ds:datastoreItem>
-</file>
-
 <file path=customXml/itemProps3.xml><?xml version="1.0" encoding="utf-8"?>
-<ds:datastoreItem xmlns:ds="http://schemas.openxmlformats.org/officeDocument/2006/customXml" ds:itemID="{E52BC14F-4DE5-4A0E-A00B-4E2EE8D38491}">
-  <ds:schemaRefs>
-    <ds:schemaRef ds:uri="http://schemas.openxmlformats.org/officeDocument/2006/bibliography"/>
-  </ds:schemaRefs>
-</ds:datastoreItem>
-</file>
-
-<file path=customXml/itemProps4.xml><?xml version="1.0" encoding="utf-8"?>
 <ds:datastoreItem xmlns:ds="http://schemas.openxmlformats.org/officeDocument/2006/customXml" ds:itemID="{E159355A-57C2-48B3-831A-8AE9FA768F2A}">
   <ds:schemaRefs>
     <ds:schemaRef ds:uri="http://schemas.microsoft.com/office/2006/metadata/properties"/>
     <ds:schemaRef ds:uri="http://schemas.microsoft.com/office/infopath/2007/PartnerControls"/>
   </ds:schemaRefs>
 </ds:datastoreItem>
+</file>
+
+<file path=customXml/itemProps4.xml><?xml version="1.0" encoding="utf-8"?>
+<ds:datastoreItem xmlns:ds="http://schemas.openxmlformats.org/officeDocument/2006/customXml" ds:itemID="{E52BC14F-4DE5-4A0E-A00B-4E2EE8D38491}">
+  <ds:schemaRefs>
+    <ds:schemaRef ds:uri="http://schemas.openxmlformats.org/officeDocument/2006/bibliography"/>
+  </ds:schemaRefs>
+</ds:datastoreItem>
 </file>
</xml_diff>